<commit_message>
alterei a cena dos relacionamentos
</commit_message>
<xml_diff>
--- a/2ª Fase/melhor_relatorio.docx
+++ b/2ª Fase/melhor_relatorio.docx
@@ -1,6 +1,6 @@
 
 <file path=word/document.xml><?xml version="1.0" encoding="utf-8"?>
-<w:document xmlns:wpc="http://schemas.microsoft.com/office/word/2010/wordprocessingCanvas" xmlns:mc="http://schemas.openxmlformats.org/markup-compatibility/2006" xmlns:o="urn:schemas-microsoft-com:office:office" xmlns:r="http://schemas.openxmlformats.org/officeDocument/2006/relationships" xmlns:m="http://schemas.openxmlformats.org/officeDocument/2006/math" xmlns:v="urn:schemas-microsoft-com:vml" xmlns:wp14="http://schemas.microsoft.com/office/word/2010/wordprocessingDrawing" xmlns:wp="http://schemas.openxmlformats.org/drawingml/2006/wordprocessingDrawing" xmlns:w10="urn:schemas-microsoft-com:office:word" xmlns:w="http://schemas.openxmlformats.org/wordprocessingml/2006/main" xmlns:w14="http://schemas.microsoft.com/office/word/2010/wordml" xmlns:w15="http://schemas.microsoft.com/office/word/2012/wordml" xmlns:wpg="http://schemas.microsoft.com/office/word/2010/wordprocessingGroup" xmlns:wpi="http://schemas.microsoft.com/office/word/2010/wordprocessingInk" xmlns:wne="http://schemas.microsoft.com/office/word/2006/wordml" xmlns:wps="http://schemas.microsoft.com/office/word/2010/wordprocessingShape" mc:Ignorable="w14 w15 wp14">
+<w:document xmlns:wpc="http://schemas.microsoft.com/office/word/2010/wordprocessingCanvas" xmlns:cx="http://schemas.microsoft.com/office/drawing/2014/chartex" xmlns:cx1="http://schemas.microsoft.com/office/drawing/2015/9/8/chartex" xmlns:cx2="http://schemas.microsoft.com/office/drawing/2015/10/21/chartex" xmlns:cx3="http://schemas.microsoft.com/office/drawing/2016/5/9/chartex" xmlns:cx4="http://schemas.microsoft.com/office/drawing/2016/5/10/chartex" xmlns:cx5="http://schemas.microsoft.com/office/drawing/2016/5/11/chartex" xmlns:mc="http://schemas.openxmlformats.org/markup-compatibility/2006" xmlns:o="urn:schemas-microsoft-com:office:office" xmlns:r="http://schemas.openxmlformats.org/officeDocument/2006/relationships" xmlns:m="http://schemas.openxmlformats.org/officeDocument/2006/math" xmlns:v="urn:schemas-microsoft-com:vml" xmlns:wp14="http://schemas.microsoft.com/office/word/2010/wordprocessingDrawing" xmlns:wp="http://schemas.openxmlformats.org/drawingml/2006/wordprocessingDrawing" xmlns:w10="urn:schemas-microsoft-com:office:word" xmlns:w="http://schemas.openxmlformats.org/wordprocessingml/2006/main" xmlns:w14="http://schemas.microsoft.com/office/word/2010/wordml" xmlns:w15="http://schemas.microsoft.com/office/word/2012/wordml" xmlns:w16se="http://schemas.microsoft.com/office/word/2015/wordml/symex" xmlns:wpg="http://schemas.microsoft.com/office/word/2010/wordprocessingGroup" xmlns:wpi="http://schemas.microsoft.com/office/word/2010/wordprocessingInk" xmlns:wne="http://schemas.microsoft.com/office/word/2006/wordml" xmlns:wps="http://schemas.microsoft.com/office/word/2010/wordprocessingShape" mc:Ignorable="w14 w15 w16se wp14">
   <w:body>
     <w:p>
       <w:pPr>
@@ -1300,27 +1300,26 @@
           <w:noProof/>
           <w:lang w:val="pt-PT" w:eastAsia="pt-PT"/>
         </w:rPr>
-        <w:lastRenderedPageBreak/>
         <mc:AlternateContent>
           <mc:Choice Requires="wps">
             <w:drawing>
               <wp:anchor distT="0" distB="0" distL="114300" distR="114300" simplePos="0" relativeHeight="251661312" behindDoc="0" locked="0" layoutInCell="1" allowOverlap="1">
                 <wp:simplePos x="0" y="0"/>
                 <wp:positionH relativeFrom="column">
-                  <wp:posOffset>-457200</wp:posOffset>
+                  <wp:posOffset>-462280</wp:posOffset>
                 </wp:positionH>
                 <wp:positionV relativeFrom="paragraph">
-                  <wp:posOffset>216535</wp:posOffset>
+                  <wp:posOffset>-7224395</wp:posOffset>
                 </wp:positionV>
-                <wp:extent cx="2286000" cy="1828800"/>
-                <wp:effectExtent l="3810" t="0" r="0" b="4445"/>
+                <wp:extent cx="3343910" cy="2260600"/>
+                <wp:effectExtent l="0" t="0" r="0" b="0"/>
                 <wp:wrapTight wrapText="bothSides">
                   <wp:wrapPolygon edited="0">
-                    <wp:start x="0" y="0"/>
-                    <wp:lineTo x="21600" y="0"/>
-                    <wp:lineTo x="21600" y="21600"/>
-                    <wp:lineTo x="0" y="21600"/>
-                    <wp:lineTo x="0" y="0"/>
+                    <wp:start x="246" y="546"/>
+                    <wp:lineTo x="246" y="20933"/>
+                    <wp:lineTo x="21165" y="20933"/>
+                    <wp:lineTo x="21165" y="546"/>
+                    <wp:lineTo x="246" y="546"/>
                   </wp:wrapPolygon>
                 </wp:wrapTight>
                 <wp:docPr id="5" name="Text Box 25"/>
@@ -1336,7 +1335,7 @@
                       <wps:spPr bwMode="auto">
                         <a:xfrm>
                           <a:off x="0" y="0"/>
-                          <a:ext cx="2286000" cy="1828800"/>
+                          <a:ext cx="3343910" cy="2260600"/>
                         </a:xfrm>
                         <a:prstGeom prst="rect">
                           <a:avLst/>
@@ -1396,16 +1395,6 @@
                               </w:rPr>
                               <w:t>4</w:t>
                             </w:r>
-                            <w:r>
-                              <w:rPr>
-                                <w:rFonts w:ascii="Calibri" w:hAnsi="Calibri"/>
-                                <w:b/>
-                                <w:color w:val="365F91"/>
-                                <w:sz w:val="240"/>
-                                <w:szCs w:val="240"/>
-                              </w:rPr>
-                              <w:t>1617</w:t>
-                            </w:r>
                           </w:p>
                         </w:txbxContent>
                       </wps:txbx>
@@ -1426,7 +1415,11 @@
           </mc:Choice>
           <mc:Fallback>
             <w:pict>
-              <v:shape id="Text Box 25" o:spid="_x0000_s1029" type="#_x0000_t202" style="position:absolute;left:0;text-align:left;margin-left:-36pt;margin-top:17.05pt;width:180pt;height:2in;z-index:251661312;visibility:visible;mso-wrap-style:square;mso-width-percent:0;mso-height-percent:0;mso-wrap-distance-left:9pt;mso-wrap-distance-top:0;mso-wrap-distance-right:9pt;mso-wrap-distance-bottom:0;mso-position-horizontal:absolute;mso-position-horizontal-relative:text;mso-position-vertical:absolute;mso-position-vertical-relative:text;mso-width-percent:0;mso-height-percent:0;mso-width-relative:page;mso-height-relative:page;v-text-anchor:top" o:gfxdata="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" filled="f" stroked="f">
+              <v:shapetype id="_x0000_t202" coordsize="21600,21600" o:spt="202" path="m,l,21600r21600,l21600,xe">
+                <v:stroke joinstyle="miter"/>
+                <v:path gradientshapeok="t" o:connecttype="rect"/>
+              </v:shapetype>
+              <v:shape id="Text Box 25" o:spid="_x0000_s1029" type="#_x0000_t202" style="position:absolute;left:0;text-align:left;margin-left:-36.4pt;margin-top:-568.85pt;width:263.3pt;height:178pt;z-index:251661312;visibility:visible;mso-wrap-style:square;mso-width-percent:0;mso-height-percent:0;mso-wrap-distance-left:9pt;mso-wrap-distance-top:0;mso-wrap-distance-right:9pt;mso-wrap-distance-bottom:0;mso-position-horizontal:absolute;mso-position-horizontal-relative:text;mso-position-vertical:absolute;mso-position-vertical-relative:text;mso-width-percent:0;mso-height-percent:0;mso-width-relative:page;mso-height-relative:page;v-text-anchor:top" o:gfxdata="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" filled="f" stroked="f">
                 <v:textbox inset=",7.2pt,,7.2pt">
                   <w:txbxContent>
                     <w:p>
@@ -1457,16 +1450,6 @@
                           <w:szCs w:val="240"/>
                         </w:rPr>
                         <w:t>4</w:t>
-                      </w:r>
-                      <w:r>
-                        <w:rPr>
-                          <w:rFonts w:ascii="Calibri" w:hAnsi="Calibri"/>
-                          <w:b/>
-                          <w:color w:val="365F91"/>
-                          <w:sz w:val="240"/>
-                          <w:szCs w:val="240"/>
-                        </w:rPr>
-                        <w:t>1617</w:t>
                       </w:r>
                     </w:p>
                   </w:txbxContent>
@@ -10773,144 +10756,6 @@
           </w:p>
         </w:tc>
       </w:tr>
-      <w:tr>
-        <w:trPr>
-          <w:trHeight w:val="388"/>
-        </w:trPr>
-        <w:tc>
-          <w:tcPr>
-            <w:tcW w:w="1990" w:type="dxa"/>
-            <w:tcBorders>
-              <w:top w:val="dotted" w:sz="4" w:space="0" w:color="auto"/>
-              <w:left w:val="dotted" w:sz="4" w:space="0" w:color="auto"/>
-              <w:bottom w:val="dotted" w:sz="4" w:space="0" w:color="auto"/>
-              <w:right w:val="dotted" w:sz="4" w:space="0" w:color="auto"/>
-            </w:tcBorders>
-          </w:tcPr>
-          <w:p>
-            <w:pPr>
-              <w:spacing w:line="276" w:lineRule="auto"/>
-              <w:rPr>
-                <w:rFonts w:cs="Arial"/>
-                <w:szCs w:val="20"/>
-              </w:rPr>
-            </w:pPr>
-            <w:r>
-              <w:rPr>
-                <w:rFonts w:cs="Arial"/>
-                <w:szCs w:val="20"/>
-              </w:rPr>
-              <w:t>Funcionário</w:t>
-            </w:r>
-          </w:p>
-        </w:tc>
-        <w:tc>
-          <w:tcPr>
-            <w:tcW w:w="1423" w:type="dxa"/>
-            <w:tcBorders>
-              <w:top w:val="dotted" w:sz="4" w:space="0" w:color="auto"/>
-              <w:left w:val="dotted" w:sz="4" w:space="0" w:color="auto"/>
-              <w:bottom w:val="dotted" w:sz="4" w:space="0" w:color="auto"/>
-              <w:right w:val="dotted" w:sz="4" w:space="0" w:color="auto"/>
-            </w:tcBorders>
-          </w:tcPr>
-          <w:p>
-            <w:pPr>
-              <w:rPr>
-                <w:rFonts w:cs="Arial"/>
-                <w:szCs w:val="20"/>
-              </w:rPr>
-            </w:pPr>
-            <w:r>
-              <w:rPr>
-                <w:rFonts w:cs="Arial"/>
-                <w:szCs w:val="20"/>
-              </w:rPr>
-              <w:t>N</w:t>
-            </w:r>
-          </w:p>
-        </w:tc>
-        <w:tc>
-          <w:tcPr>
-            <w:tcW w:w="1707" w:type="dxa"/>
-            <w:tcBorders>
-              <w:top w:val="dotted" w:sz="4" w:space="0" w:color="auto"/>
-              <w:left w:val="dotted" w:sz="4" w:space="0" w:color="auto"/>
-              <w:bottom w:val="dotted" w:sz="4" w:space="0" w:color="auto"/>
-              <w:right w:val="dotted" w:sz="4" w:space="0" w:color="auto"/>
-            </w:tcBorders>
-          </w:tcPr>
-          <w:p>
-            <w:pPr>
-              <w:rPr>
-                <w:rFonts w:cs="Arial"/>
-                <w:szCs w:val="20"/>
-              </w:rPr>
-            </w:pPr>
-            <w:r>
-              <w:rPr>
-                <w:rFonts w:cs="Arial"/>
-                <w:szCs w:val="20"/>
-              </w:rPr>
-              <w:t>Visita</w:t>
-            </w:r>
-          </w:p>
-        </w:tc>
-        <w:tc>
-          <w:tcPr>
-            <w:tcW w:w="1439" w:type="dxa"/>
-            <w:tcBorders>
-              <w:top w:val="dotted" w:sz="4" w:space="0" w:color="auto"/>
-              <w:left w:val="dotted" w:sz="4" w:space="0" w:color="auto"/>
-              <w:bottom w:val="dotted" w:sz="4" w:space="0" w:color="auto"/>
-              <w:right w:val="dotted" w:sz="4" w:space="0" w:color="auto"/>
-            </w:tcBorders>
-          </w:tcPr>
-          <w:p>
-            <w:pPr>
-              <w:spacing w:line="276" w:lineRule="auto"/>
-              <w:rPr>
-                <w:rFonts w:cs="Arial"/>
-                <w:szCs w:val="20"/>
-              </w:rPr>
-            </w:pPr>
-            <w:r>
-              <w:rPr>
-                <w:rFonts w:cs="Arial"/>
-                <w:szCs w:val="20"/>
-              </w:rPr>
-              <w:t>N</w:t>
-            </w:r>
-          </w:p>
-        </w:tc>
-        <w:tc>
-          <w:tcPr>
-            <w:tcW w:w="2012" w:type="dxa"/>
-            <w:tcBorders>
-              <w:top w:val="dotted" w:sz="4" w:space="0" w:color="auto"/>
-              <w:left w:val="dotted" w:sz="4" w:space="0" w:color="auto"/>
-              <w:bottom w:val="dotted" w:sz="4" w:space="0" w:color="auto"/>
-              <w:right w:val="dotted" w:sz="4" w:space="0" w:color="auto"/>
-            </w:tcBorders>
-          </w:tcPr>
-          <w:p>
-            <w:pPr>
-              <w:keepNext/>
-              <w:rPr>
-                <w:rFonts w:cs="Arial"/>
-                <w:szCs w:val="20"/>
-              </w:rPr>
-            </w:pPr>
-            <w:r>
-              <w:rPr>
-                <w:rFonts w:cs="Arial"/>
-                <w:szCs w:val="20"/>
-              </w:rPr>
-              <w:t>Estabelecimento</w:t>
-            </w:r>
-          </w:p>
-        </w:tc>
-      </w:tr>
     </w:tbl>
     <w:p>
       <w:pPr>
@@ -10991,8 +10836,6 @@
       <w:pPr>
         <w:pStyle w:val="Cabealho3"/>
       </w:pPr>
-      <w:bookmarkStart w:id="13" w:name="_GoBack"/>
-      <w:bookmarkEnd w:id="13"/>
       <w:r>
         <w:t>4.1.3.2. Atributos derivados</w:t>
       </w:r>
@@ -19252,10 +19095,10 @@
           <w:lang w:val="pt-PT" w:eastAsia="pt-PT"/>
         </w:rPr>
         <w:drawing>
-          <wp:inline distT="0" distB="0" distL="0" distR="0" wp14:anchorId="38976393" wp14:editId="22D3C4C3">
-            <wp:extent cx="5405755" cy="2597150"/>
-            <wp:effectExtent l="0" t="0" r="4445" b="0"/>
-            <wp:docPr id="10" name="Imagem 10"/>
+          <wp:inline distT="0" distB="0" distL="0" distR="0" wp14:anchorId="6121D8F7" wp14:editId="223CACE0">
+            <wp:extent cx="5400040" cy="2332355"/>
+            <wp:effectExtent l="0" t="0" r="0" b="0"/>
+            <wp:docPr id="17" name="Imagem 17"/>
             <wp:cNvGraphicFramePr>
               <a:graphicFrameLocks xmlns:a="http://schemas.openxmlformats.org/drawingml/2006/main" noChangeAspect="1"/>
             </wp:cNvGraphicFramePr>
@@ -19263,36 +19106,23 @@
               <a:graphicData uri="http://schemas.openxmlformats.org/drawingml/2006/picture">
                 <pic:pic xmlns:pic="http://schemas.openxmlformats.org/drawingml/2006/picture">
                   <pic:nvPicPr>
-                    <pic:cNvPr id="0" name="Imagem 1"/>
-                    <pic:cNvPicPr>
-                      <a:picLocks noChangeAspect="1" noChangeArrowheads="1"/>
-                    </pic:cNvPicPr>
+                    <pic:cNvPr id="1" name=""/>
+                    <pic:cNvPicPr/>
                   </pic:nvPicPr>
                   <pic:blipFill>
-                    <a:blip r:embed="rId17">
-                      <a:extLst>
-                        <a:ext uri="{28A0092B-C50C-407E-A947-70E740481C1C}">
-                          <a14:useLocalDpi xmlns:a14="http://schemas.microsoft.com/office/drawing/2010/main" val="0"/>
-                        </a:ext>
-                      </a:extLst>
-                    </a:blip>
-                    <a:srcRect/>
+                    <a:blip r:embed="rId17"/>
                     <a:stretch>
                       <a:fillRect/>
                     </a:stretch>
                   </pic:blipFill>
-                  <pic:spPr bwMode="auto">
+                  <pic:spPr>
                     <a:xfrm>
                       <a:off x="0" y="0"/>
-                      <a:ext cx="5405755" cy="2597150"/>
+                      <a:ext cx="5400040" cy="2332355"/>
                     </a:xfrm>
                     <a:prstGeom prst="rect">
                       <a:avLst/>
                     </a:prstGeom>
-                    <a:noFill/>
-                    <a:ln>
-                      <a:noFill/>
-                    </a:ln>
                   </pic:spPr>
                 </pic:pic>
               </a:graphicData>
@@ -19300,6 +19130,8 @@
           </wp:inline>
         </w:drawing>
       </w:r>
+      <w:bookmarkStart w:id="13" w:name="_GoBack"/>
+      <w:bookmarkEnd w:id="13"/>
     </w:p>
     <w:p>
       <w:pPr>
@@ -19554,7 +19386,6 @@
           <w:rFonts w:cs="Arial"/>
           <w:lang w:val="pt-PT"/>
         </w:rPr>
-        <w:lastRenderedPageBreak/>
         <w:tab/>
         <w:t>Chave Primária: ID_Utilizador</w:t>
       </w:r>
@@ -19572,6 +19403,7 @@
           <w:rFonts w:cs="Arial"/>
           <w:lang w:val="pt-PT"/>
         </w:rPr>
+        <w:lastRenderedPageBreak/>
         <w:tab/>
         <w:t>Chaves Alternativa</w:t>
       </w:r>
@@ -20919,7 +20751,7 @@
 </file>
 
 <file path=word/endnotes.xml><?xml version="1.0" encoding="utf-8"?>
-<w:endnotes xmlns:wpc="http://schemas.microsoft.com/office/word/2010/wordprocessingCanvas" xmlns:mc="http://schemas.openxmlformats.org/markup-compatibility/2006" xmlns:o="urn:schemas-microsoft-com:office:office" xmlns:r="http://schemas.openxmlformats.org/officeDocument/2006/relationships" xmlns:m="http://schemas.openxmlformats.org/officeDocument/2006/math" xmlns:v="urn:schemas-microsoft-com:vml" xmlns:wp14="http://schemas.microsoft.com/office/word/2010/wordprocessingDrawing" xmlns:wp="http://schemas.openxmlformats.org/drawingml/2006/wordprocessingDrawing" xmlns:w10="urn:schemas-microsoft-com:office:word" xmlns:w="http://schemas.openxmlformats.org/wordprocessingml/2006/main" xmlns:w14="http://schemas.microsoft.com/office/word/2010/wordml" xmlns:w15="http://schemas.microsoft.com/office/word/2012/wordml" xmlns:wpg="http://schemas.microsoft.com/office/word/2010/wordprocessingGroup" xmlns:wpi="http://schemas.microsoft.com/office/word/2010/wordprocessingInk" xmlns:wne="http://schemas.microsoft.com/office/word/2006/wordml" xmlns:wps="http://schemas.microsoft.com/office/word/2010/wordprocessingShape" mc:Ignorable="w14 w15 wp14">
+<w:endnotes xmlns:wpc="http://schemas.microsoft.com/office/word/2010/wordprocessingCanvas" xmlns:cx="http://schemas.microsoft.com/office/drawing/2014/chartex" xmlns:cx1="http://schemas.microsoft.com/office/drawing/2015/9/8/chartex" xmlns:cx2="http://schemas.microsoft.com/office/drawing/2015/10/21/chartex" xmlns:cx3="http://schemas.microsoft.com/office/drawing/2016/5/9/chartex" xmlns:cx4="http://schemas.microsoft.com/office/drawing/2016/5/10/chartex" xmlns:cx5="http://schemas.microsoft.com/office/drawing/2016/5/11/chartex" xmlns:mc="http://schemas.openxmlformats.org/markup-compatibility/2006" xmlns:o="urn:schemas-microsoft-com:office:office" xmlns:r="http://schemas.openxmlformats.org/officeDocument/2006/relationships" xmlns:m="http://schemas.openxmlformats.org/officeDocument/2006/math" xmlns:v="urn:schemas-microsoft-com:vml" xmlns:wp14="http://schemas.microsoft.com/office/word/2010/wordprocessingDrawing" xmlns:wp="http://schemas.openxmlformats.org/drawingml/2006/wordprocessingDrawing" xmlns:w10="urn:schemas-microsoft-com:office:word" xmlns:w="http://schemas.openxmlformats.org/wordprocessingml/2006/main" xmlns:w14="http://schemas.microsoft.com/office/word/2010/wordml" xmlns:w15="http://schemas.microsoft.com/office/word/2012/wordml" xmlns:w16se="http://schemas.microsoft.com/office/word/2015/wordml/symex" xmlns:wpg="http://schemas.microsoft.com/office/word/2010/wordprocessingGroup" xmlns:wpi="http://schemas.microsoft.com/office/word/2010/wordprocessingInk" xmlns:wne="http://schemas.microsoft.com/office/word/2006/wordml" xmlns:wps="http://schemas.microsoft.com/office/word/2010/wordprocessingShape" mc:Ignorable="w14 w15 w16se wp14">
   <w:endnote w:type="separator" w:id="-1">
     <w:p>
       <w:r>
@@ -20938,7 +20770,7 @@
 </file>
 
 <file path=word/footer1.xml><?xml version="1.0" encoding="utf-8"?>
-<w:ftr xmlns:wpc="http://schemas.microsoft.com/office/word/2010/wordprocessingCanvas" xmlns:mc="http://schemas.openxmlformats.org/markup-compatibility/2006" xmlns:o="urn:schemas-microsoft-com:office:office" xmlns:r="http://schemas.openxmlformats.org/officeDocument/2006/relationships" xmlns:m="http://schemas.openxmlformats.org/officeDocument/2006/math" xmlns:v="urn:schemas-microsoft-com:vml" xmlns:wp14="http://schemas.microsoft.com/office/word/2010/wordprocessingDrawing" xmlns:wp="http://schemas.openxmlformats.org/drawingml/2006/wordprocessingDrawing" xmlns:w10="urn:schemas-microsoft-com:office:word" xmlns:w="http://schemas.openxmlformats.org/wordprocessingml/2006/main" xmlns:w14="http://schemas.microsoft.com/office/word/2010/wordml" xmlns:w15="http://schemas.microsoft.com/office/word/2012/wordml" xmlns:wpg="http://schemas.microsoft.com/office/word/2010/wordprocessingGroup" xmlns:wpi="http://schemas.microsoft.com/office/word/2010/wordprocessingInk" xmlns:wne="http://schemas.microsoft.com/office/word/2006/wordml" xmlns:wps="http://schemas.microsoft.com/office/word/2010/wordprocessingShape" mc:Ignorable="w14 w15 wp14">
+<w:ftr xmlns:wpc="http://schemas.microsoft.com/office/word/2010/wordprocessingCanvas" xmlns:cx="http://schemas.microsoft.com/office/drawing/2014/chartex" xmlns:cx1="http://schemas.microsoft.com/office/drawing/2015/9/8/chartex" xmlns:cx2="http://schemas.microsoft.com/office/drawing/2015/10/21/chartex" xmlns:cx3="http://schemas.microsoft.com/office/drawing/2016/5/9/chartex" xmlns:cx4="http://schemas.microsoft.com/office/drawing/2016/5/10/chartex" xmlns:cx5="http://schemas.microsoft.com/office/drawing/2016/5/11/chartex" xmlns:mc="http://schemas.openxmlformats.org/markup-compatibility/2006" xmlns:o="urn:schemas-microsoft-com:office:office" xmlns:r="http://schemas.openxmlformats.org/officeDocument/2006/relationships" xmlns:m="http://schemas.openxmlformats.org/officeDocument/2006/math" xmlns:v="urn:schemas-microsoft-com:vml" xmlns:wp14="http://schemas.microsoft.com/office/word/2010/wordprocessingDrawing" xmlns:wp="http://schemas.openxmlformats.org/drawingml/2006/wordprocessingDrawing" xmlns:w10="urn:schemas-microsoft-com:office:word" xmlns:w="http://schemas.openxmlformats.org/wordprocessingml/2006/main" xmlns:w14="http://schemas.microsoft.com/office/word/2010/wordml" xmlns:w15="http://schemas.microsoft.com/office/word/2012/wordml" xmlns:w16se="http://schemas.microsoft.com/office/word/2015/wordml/symex" xmlns:wpg="http://schemas.microsoft.com/office/word/2010/wordprocessingGroup" xmlns:wpi="http://schemas.microsoft.com/office/word/2010/wordprocessingInk" xmlns:wne="http://schemas.microsoft.com/office/word/2006/wordml" xmlns:wps="http://schemas.microsoft.com/office/word/2010/wordprocessingShape" mc:Ignorable="w14 w15 w16se wp14">
   <w:p>
     <w:pPr>
       <w:pStyle w:val="Rodap"/>
@@ -20975,7 +20807,7 @@
 </file>
 
 <file path=word/footer2.xml><?xml version="1.0" encoding="utf-8"?>
-<w:ftr xmlns:wpc="http://schemas.microsoft.com/office/word/2010/wordprocessingCanvas" xmlns:mc="http://schemas.openxmlformats.org/markup-compatibility/2006" xmlns:o="urn:schemas-microsoft-com:office:office" xmlns:r="http://schemas.openxmlformats.org/officeDocument/2006/relationships" xmlns:m="http://schemas.openxmlformats.org/officeDocument/2006/math" xmlns:v="urn:schemas-microsoft-com:vml" xmlns:wp14="http://schemas.microsoft.com/office/word/2010/wordprocessingDrawing" xmlns:wp="http://schemas.openxmlformats.org/drawingml/2006/wordprocessingDrawing" xmlns:w10="urn:schemas-microsoft-com:office:word" xmlns:w="http://schemas.openxmlformats.org/wordprocessingml/2006/main" xmlns:w14="http://schemas.microsoft.com/office/word/2010/wordml" xmlns:w15="http://schemas.microsoft.com/office/word/2012/wordml" xmlns:wpg="http://schemas.microsoft.com/office/word/2010/wordprocessingGroup" xmlns:wpi="http://schemas.microsoft.com/office/word/2010/wordprocessingInk" xmlns:wne="http://schemas.microsoft.com/office/word/2006/wordml" xmlns:wps="http://schemas.microsoft.com/office/word/2010/wordprocessingShape" mc:Ignorable="w14 w15 wp14">
+<w:ftr xmlns:wpc="http://schemas.microsoft.com/office/word/2010/wordprocessingCanvas" xmlns:cx="http://schemas.microsoft.com/office/drawing/2014/chartex" xmlns:cx1="http://schemas.microsoft.com/office/drawing/2015/9/8/chartex" xmlns:cx2="http://schemas.microsoft.com/office/drawing/2015/10/21/chartex" xmlns:cx3="http://schemas.microsoft.com/office/drawing/2016/5/9/chartex" xmlns:cx4="http://schemas.microsoft.com/office/drawing/2016/5/10/chartex" xmlns:cx5="http://schemas.microsoft.com/office/drawing/2016/5/11/chartex" xmlns:mc="http://schemas.openxmlformats.org/markup-compatibility/2006" xmlns:o="urn:schemas-microsoft-com:office:office" xmlns:r="http://schemas.openxmlformats.org/officeDocument/2006/relationships" xmlns:m="http://schemas.openxmlformats.org/officeDocument/2006/math" xmlns:v="urn:schemas-microsoft-com:vml" xmlns:wp14="http://schemas.microsoft.com/office/word/2010/wordprocessingDrawing" xmlns:wp="http://schemas.openxmlformats.org/drawingml/2006/wordprocessingDrawing" xmlns:w10="urn:schemas-microsoft-com:office:word" xmlns:w="http://schemas.openxmlformats.org/wordprocessingml/2006/main" xmlns:w14="http://schemas.microsoft.com/office/word/2010/wordml" xmlns:w15="http://schemas.microsoft.com/office/word/2012/wordml" xmlns:w16se="http://schemas.microsoft.com/office/word/2015/wordml/symex" xmlns:wpg="http://schemas.microsoft.com/office/word/2010/wordprocessingGroup" xmlns:wpi="http://schemas.microsoft.com/office/word/2010/wordprocessingInk" xmlns:wne="http://schemas.microsoft.com/office/word/2006/wordml" xmlns:wps="http://schemas.microsoft.com/office/word/2010/wordprocessingShape" mc:Ignorable="w14 w15 w16se wp14">
   <w:p>
     <w:pPr>
       <w:pStyle w:val="Rodap"/>
@@ -21025,7 +20857,7 @@
 </file>
 
 <file path=word/footer3.xml><?xml version="1.0" encoding="utf-8"?>
-<w:ftr xmlns:wpc="http://schemas.microsoft.com/office/word/2010/wordprocessingCanvas" xmlns:mc="http://schemas.openxmlformats.org/markup-compatibility/2006" xmlns:o="urn:schemas-microsoft-com:office:office" xmlns:r="http://schemas.openxmlformats.org/officeDocument/2006/relationships" xmlns:m="http://schemas.openxmlformats.org/officeDocument/2006/math" xmlns:v="urn:schemas-microsoft-com:vml" xmlns:wp14="http://schemas.microsoft.com/office/word/2010/wordprocessingDrawing" xmlns:wp="http://schemas.openxmlformats.org/drawingml/2006/wordprocessingDrawing" xmlns:w10="urn:schemas-microsoft-com:office:word" xmlns:w="http://schemas.openxmlformats.org/wordprocessingml/2006/main" xmlns:w14="http://schemas.microsoft.com/office/word/2010/wordml" xmlns:w15="http://schemas.microsoft.com/office/word/2012/wordml" xmlns:wpg="http://schemas.microsoft.com/office/word/2010/wordprocessingGroup" xmlns:wpi="http://schemas.microsoft.com/office/word/2010/wordprocessingInk" xmlns:wne="http://schemas.microsoft.com/office/word/2006/wordml" xmlns:wps="http://schemas.microsoft.com/office/word/2010/wordprocessingShape" mc:Ignorable="w14 w15 wp14">
+<w:ftr xmlns:wpc="http://schemas.microsoft.com/office/word/2010/wordprocessingCanvas" xmlns:cx="http://schemas.microsoft.com/office/drawing/2014/chartex" xmlns:cx1="http://schemas.microsoft.com/office/drawing/2015/9/8/chartex" xmlns:cx2="http://schemas.microsoft.com/office/drawing/2015/10/21/chartex" xmlns:cx3="http://schemas.microsoft.com/office/drawing/2016/5/9/chartex" xmlns:cx4="http://schemas.microsoft.com/office/drawing/2016/5/10/chartex" xmlns:cx5="http://schemas.microsoft.com/office/drawing/2016/5/11/chartex" xmlns:mc="http://schemas.openxmlformats.org/markup-compatibility/2006" xmlns:o="urn:schemas-microsoft-com:office:office" xmlns:r="http://schemas.openxmlformats.org/officeDocument/2006/relationships" xmlns:m="http://schemas.openxmlformats.org/officeDocument/2006/math" xmlns:v="urn:schemas-microsoft-com:vml" xmlns:wp14="http://schemas.microsoft.com/office/word/2010/wordprocessingDrawing" xmlns:wp="http://schemas.openxmlformats.org/drawingml/2006/wordprocessingDrawing" xmlns:w10="urn:schemas-microsoft-com:office:word" xmlns:w="http://schemas.openxmlformats.org/wordprocessingml/2006/main" xmlns:w14="http://schemas.microsoft.com/office/word/2010/wordml" xmlns:w15="http://schemas.microsoft.com/office/word/2012/wordml" xmlns:w16se="http://schemas.microsoft.com/office/word/2015/wordml/symex" xmlns:wpg="http://schemas.microsoft.com/office/word/2010/wordprocessingGroup" xmlns:wpi="http://schemas.microsoft.com/office/word/2010/wordprocessingInk" xmlns:wne="http://schemas.microsoft.com/office/word/2006/wordml" xmlns:wps="http://schemas.microsoft.com/office/word/2010/wordprocessingShape" mc:Ignorable="w14 w15 w16se wp14">
   <w:p>
     <w:pPr>
       <w:pStyle w:val="Rodap"/>
@@ -21057,7 +20889,7 @@
         <w:rStyle w:val="Nmerodepgina"/>
         <w:noProof/>
       </w:rPr>
-      <w:t>1</w:t>
+      <w:t>23</w:t>
     </w:r>
     <w:r>
       <w:rPr>
@@ -21079,7 +20911,7 @@
 </file>
 
 <file path=word/footnotes.xml><?xml version="1.0" encoding="utf-8"?>
-<w:footnotes xmlns:wpc="http://schemas.microsoft.com/office/word/2010/wordprocessingCanvas" xmlns:mc="http://schemas.openxmlformats.org/markup-compatibility/2006" xmlns:o="urn:schemas-microsoft-com:office:office" xmlns:r="http://schemas.openxmlformats.org/officeDocument/2006/relationships" xmlns:m="http://schemas.openxmlformats.org/officeDocument/2006/math" xmlns:v="urn:schemas-microsoft-com:vml" xmlns:wp14="http://schemas.microsoft.com/office/word/2010/wordprocessingDrawing" xmlns:wp="http://schemas.openxmlformats.org/drawingml/2006/wordprocessingDrawing" xmlns:w10="urn:schemas-microsoft-com:office:word" xmlns:w="http://schemas.openxmlformats.org/wordprocessingml/2006/main" xmlns:w14="http://schemas.microsoft.com/office/word/2010/wordml" xmlns:w15="http://schemas.microsoft.com/office/word/2012/wordml" xmlns:wpg="http://schemas.microsoft.com/office/word/2010/wordprocessingGroup" xmlns:wpi="http://schemas.microsoft.com/office/word/2010/wordprocessingInk" xmlns:wne="http://schemas.microsoft.com/office/word/2006/wordml" xmlns:wps="http://schemas.microsoft.com/office/word/2010/wordprocessingShape" mc:Ignorable="w14 w15 wp14">
+<w:footnotes xmlns:wpc="http://schemas.microsoft.com/office/word/2010/wordprocessingCanvas" xmlns:cx="http://schemas.microsoft.com/office/drawing/2014/chartex" xmlns:cx1="http://schemas.microsoft.com/office/drawing/2015/9/8/chartex" xmlns:cx2="http://schemas.microsoft.com/office/drawing/2015/10/21/chartex" xmlns:cx3="http://schemas.microsoft.com/office/drawing/2016/5/9/chartex" xmlns:cx4="http://schemas.microsoft.com/office/drawing/2016/5/10/chartex" xmlns:cx5="http://schemas.microsoft.com/office/drawing/2016/5/11/chartex" xmlns:mc="http://schemas.openxmlformats.org/markup-compatibility/2006" xmlns:o="urn:schemas-microsoft-com:office:office" xmlns:r="http://schemas.openxmlformats.org/officeDocument/2006/relationships" xmlns:m="http://schemas.openxmlformats.org/officeDocument/2006/math" xmlns:v="urn:schemas-microsoft-com:vml" xmlns:wp14="http://schemas.microsoft.com/office/word/2010/wordprocessingDrawing" xmlns:wp="http://schemas.openxmlformats.org/drawingml/2006/wordprocessingDrawing" xmlns:w10="urn:schemas-microsoft-com:office:word" xmlns:w="http://schemas.openxmlformats.org/wordprocessingml/2006/main" xmlns:w14="http://schemas.microsoft.com/office/word/2010/wordml" xmlns:w15="http://schemas.microsoft.com/office/word/2012/wordml" xmlns:w16se="http://schemas.microsoft.com/office/word/2015/wordml/symex" xmlns:wpg="http://schemas.microsoft.com/office/word/2010/wordprocessingGroup" xmlns:wpi="http://schemas.microsoft.com/office/word/2010/wordprocessingInk" xmlns:wne="http://schemas.microsoft.com/office/word/2006/wordml" xmlns:wps="http://schemas.microsoft.com/office/word/2010/wordprocessingShape" mc:Ignorable="w14 w15 w16se wp14">
   <w:footnote w:type="separator" w:id="-1">
     <w:p>
       <w:r>
@@ -21098,7 +20930,7 @@
 </file>
 
 <file path=word/header1.xml><?xml version="1.0" encoding="utf-8"?>
-<w:hdr xmlns:wpc="http://schemas.microsoft.com/office/word/2010/wordprocessingCanvas" xmlns:mc="http://schemas.openxmlformats.org/markup-compatibility/2006" xmlns:o="urn:schemas-microsoft-com:office:office" xmlns:r="http://schemas.openxmlformats.org/officeDocument/2006/relationships" xmlns:m="http://schemas.openxmlformats.org/officeDocument/2006/math" xmlns:v="urn:schemas-microsoft-com:vml" xmlns:wp14="http://schemas.microsoft.com/office/word/2010/wordprocessingDrawing" xmlns:wp="http://schemas.openxmlformats.org/drawingml/2006/wordprocessingDrawing" xmlns:w10="urn:schemas-microsoft-com:office:word" xmlns:w="http://schemas.openxmlformats.org/wordprocessingml/2006/main" xmlns:w14="http://schemas.microsoft.com/office/word/2010/wordml" xmlns:w15="http://schemas.microsoft.com/office/word/2012/wordml" xmlns:wpg="http://schemas.microsoft.com/office/word/2010/wordprocessingGroup" xmlns:wpi="http://schemas.microsoft.com/office/word/2010/wordprocessingInk" xmlns:wne="http://schemas.microsoft.com/office/word/2006/wordml" xmlns:wps="http://schemas.microsoft.com/office/word/2010/wordprocessingShape" mc:Ignorable="w14 w15 wp14">
+<w:hdr xmlns:wpc="http://schemas.microsoft.com/office/word/2010/wordprocessingCanvas" xmlns:cx="http://schemas.microsoft.com/office/drawing/2014/chartex" xmlns:cx1="http://schemas.microsoft.com/office/drawing/2015/9/8/chartex" xmlns:cx2="http://schemas.microsoft.com/office/drawing/2015/10/21/chartex" xmlns:cx3="http://schemas.microsoft.com/office/drawing/2016/5/9/chartex" xmlns:cx4="http://schemas.microsoft.com/office/drawing/2016/5/10/chartex" xmlns:cx5="http://schemas.microsoft.com/office/drawing/2016/5/11/chartex" xmlns:mc="http://schemas.openxmlformats.org/markup-compatibility/2006" xmlns:o="urn:schemas-microsoft-com:office:office" xmlns:r="http://schemas.openxmlformats.org/officeDocument/2006/relationships" xmlns:m="http://schemas.openxmlformats.org/officeDocument/2006/math" xmlns:v="urn:schemas-microsoft-com:vml" xmlns:wp14="http://schemas.microsoft.com/office/word/2010/wordprocessingDrawing" xmlns:wp="http://schemas.openxmlformats.org/drawingml/2006/wordprocessingDrawing" xmlns:w10="urn:schemas-microsoft-com:office:word" xmlns:w="http://schemas.openxmlformats.org/wordprocessingml/2006/main" xmlns:w14="http://schemas.microsoft.com/office/word/2010/wordml" xmlns:w15="http://schemas.microsoft.com/office/word/2012/wordml" xmlns:w16se="http://schemas.microsoft.com/office/word/2015/wordml/symex" xmlns:wpg="http://schemas.microsoft.com/office/word/2010/wordprocessingGroup" xmlns:wpi="http://schemas.microsoft.com/office/word/2010/wordprocessingInk" xmlns:wne="http://schemas.microsoft.com/office/word/2006/wordml" xmlns:wps="http://schemas.microsoft.com/office/word/2010/wordprocessingShape" mc:Ignorable="w14 w15 w16se wp14">
   <w:p>
     <w:pPr>
       <w:pStyle w:val="Cabealho"/>
@@ -21108,13 +20940,13 @@
 </file>
 
 <file path=word/header2.xml><?xml version="1.0" encoding="utf-8"?>
-<w:hdr xmlns:wpc="http://schemas.microsoft.com/office/word/2010/wordprocessingCanvas" xmlns:mc="http://schemas.openxmlformats.org/markup-compatibility/2006" xmlns:o="urn:schemas-microsoft-com:office:office" xmlns:r="http://schemas.openxmlformats.org/officeDocument/2006/relationships" xmlns:m="http://schemas.openxmlformats.org/officeDocument/2006/math" xmlns:v="urn:schemas-microsoft-com:vml" xmlns:wp14="http://schemas.microsoft.com/office/word/2010/wordprocessingDrawing" xmlns:wp="http://schemas.openxmlformats.org/drawingml/2006/wordprocessingDrawing" xmlns:w10="urn:schemas-microsoft-com:office:word" xmlns:w="http://schemas.openxmlformats.org/wordprocessingml/2006/main" xmlns:w14="http://schemas.microsoft.com/office/word/2010/wordml" xmlns:w15="http://schemas.microsoft.com/office/word/2012/wordml" xmlns:wpg="http://schemas.microsoft.com/office/word/2010/wordprocessingGroup" xmlns:wpi="http://schemas.microsoft.com/office/word/2010/wordprocessingInk" xmlns:wne="http://schemas.microsoft.com/office/word/2006/wordml" xmlns:wps="http://schemas.microsoft.com/office/word/2010/wordprocessingShape" mc:Ignorable="w14 w15 wp14">
+<w:hdr xmlns:wpc="http://schemas.microsoft.com/office/word/2010/wordprocessingCanvas" xmlns:cx="http://schemas.microsoft.com/office/drawing/2014/chartex" xmlns:cx1="http://schemas.microsoft.com/office/drawing/2015/9/8/chartex" xmlns:cx2="http://schemas.microsoft.com/office/drawing/2015/10/21/chartex" xmlns:cx3="http://schemas.microsoft.com/office/drawing/2016/5/9/chartex" xmlns:cx4="http://schemas.microsoft.com/office/drawing/2016/5/10/chartex" xmlns:cx5="http://schemas.microsoft.com/office/drawing/2016/5/11/chartex" xmlns:mc="http://schemas.openxmlformats.org/markup-compatibility/2006" xmlns:o="urn:schemas-microsoft-com:office:office" xmlns:r="http://schemas.openxmlformats.org/officeDocument/2006/relationships" xmlns:m="http://schemas.openxmlformats.org/officeDocument/2006/math" xmlns:v="urn:schemas-microsoft-com:vml" xmlns:wp14="http://schemas.microsoft.com/office/word/2010/wordprocessingDrawing" xmlns:wp="http://schemas.openxmlformats.org/drawingml/2006/wordprocessingDrawing" xmlns:w10="urn:schemas-microsoft-com:office:word" xmlns:w="http://schemas.openxmlformats.org/wordprocessingml/2006/main" xmlns:w14="http://schemas.microsoft.com/office/word/2010/wordml" xmlns:w15="http://schemas.microsoft.com/office/word/2012/wordml" xmlns:w16se="http://schemas.microsoft.com/office/word/2015/wordml/symex" xmlns:wpg="http://schemas.microsoft.com/office/word/2010/wordprocessingGroup" xmlns:wpi="http://schemas.microsoft.com/office/word/2010/wordprocessingInk" xmlns:wne="http://schemas.microsoft.com/office/word/2006/wordml" xmlns:wps="http://schemas.microsoft.com/office/word/2010/wordprocessingShape" mc:Ignorable="w14 w15 w16se wp14">
   <w:p/>
 </w:hdr>
 </file>
 
 <file path=word/header3.xml><?xml version="1.0" encoding="utf-8"?>
-<w:hdr xmlns:wpc="http://schemas.microsoft.com/office/word/2010/wordprocessingCanvas" xmlns:mc="http://schemas.openxmlformats.org/markup-compatibility/2006" xmlns:o="urn:schemas-microsoft-com:office:office" xmlns:r="http://schemas.openxmlformats.org/officeDocument/2006/relationships" xmlns:m="http://schemas.openxmlformats.org/officeDocument/2006/math" xmlns:v="urn:schemas-microsoft-com:vml" xmlns:wp14="http://schemas.microsoft.com/office/word/2010/wordprocessingDrawing" xmlns:wp="http://schemas.openxmlformats.org/drawingml/2006/wordprocessingDrawing" xmlns:w10="urn:schemas-microsoft-com:office:word" xmlns:w="http://schemas.openxmlformats.org/wordprocessingml/2006/main" xmlns:w14="http://schemas.microsoft.com/office/word/2010/wordml" xmlns:w15="http://schemas.microsoft.com/office/word/2012/wordml" xmlns:wpg="http://schemas.microsoft.com/office/word/2010/wordprocessingGroup" xmlns:wpi="http://schemas.microsoft.com/office/word/2010/wordprocessingInk" xmlns:wne="http://schemas.microsoft.com/office/word/2006/wordml" xmlns:wps="http://schemas.microsoft.com/office/word/2010/wordprocessingShape" mc:Ignorable="w14 w15 wp14">
+<w:hdr xmlns:wpc="http://schemas.microsoft.com/office/word/2010/wordprocessingCanvas" xmlns:cx="http://schemas.microsoft.com/office/drawing/2014/chartex" xmlns:cx1="http://schemas.microsoft.com/office/drawing/2015/9/8/chartex" xmlns:cx2="http://schemas.microsoft.com/office/drawing/2015/10/21/chartex" xmlns:cx3="http://schemas.microsoft.com/office/drawing/2016/5/9/chartex" xmlns:cx4="http://schemas.microsoft.com/office/drawing/2016/5/10/chartex" xmlns:cx5="http://schemas.microsoft.com/office/drawing/2016/5/11/chartex" xmlns:mc="http://schemas.openxmlformats.org/markup-compatibility/2006" xmlns:o="urn:schemas-microsoft-com:office:office" xmlns:r="http://schemas.openxmlformats.org/officeDocument/2006/relationships" xmlns:m="http://schemas.openxmlformats.org/officeDocument/2006/math" xmlns:v="urn:schemas-microsoft-com:vml" xmlns:wp14="http://schemas.microsoft.com/office/word/2010/wordprocessingDrawing" xmlns:wp="http://schemas.openxmlformats.org/drawingml/2006/wordprocessingDrawing" xmlns:w10="urn:schemas-microsoft-com:office:word" xmlns:w="http://schemas.openxmlformats.org/wordprocessingml/2006/main" xmlns:w14="http://schemas.microsoft.com/office/word/2010/wordml" xmlns:w15="http://schemas.microsoft.com/office/word/2012/wordml" xmlns:w16se="http://schemas.microsoft.com/office/word/2015/wordml/symex" xmlns:wpg="http://schemas.microsoft.com/office/word/2010/wordprocessingGroup" xmlns:wpi="http://schemas.microsoft.com/office/word/2010/wordprocessingInk" xmlns:wne="http://schemas.microsoft.com/office/word/2006/wordml" xmlns:wps="http://schemas.microsoft.com/office/word/2010/wordprocessingShape" mc:Ignorable="w14 w15 w16se wp14">
   <w:p>
     <w:pPr>
       <w:pStyle w:val="Cabealho"/>
@@ -21124,7 +20956,7 @@
 </file>
 
 <file path=word/numbering.xml><?xml version="1.0" encoding="utf-8"?>
-<w:numbering xmlns:wpc="http://schemas.microsoft.com/office/word/2010/wordprocessingCanvas" xmlns:mc="http://schemas.openxmlformats.org/markup-compatibility/2006" xmlns:o="urn:schemas-microsoft-com:office:office" xmlns:r="http://schemas.openxmlformats.org/officeDocument/2006/relationships" xmlns:m="http://schemas.openxmlformats.org/officeDocument/2006/math" xmlns:v="urn:schemas-microsoft-com:vml" xmlns:wp14="http://schemas.microsoft.com/office/word/2010/wordprocessingDrawing" xmlns:wp="http://schemas.openxmlformats.org/drawingml/2006/wordprocessingDrawing" xmlns:w10="urn:schemas-microsoft-com:office:word" xmlns:w="http://schemas.openxmlformats.org/wordprocessingml/2006/main" xmlns:w14="http://schemas.microsoft.com/office/word/2010/wordml" xmlns:w15="http://schemas.microsoft.com/office/word/2012/wordml" xmlns:wpg="http://schemas.microsoft.com/office/word/2010/wordprocessingGroup" xmlns:wpi="http://schemas.microsoft.com/office/word/2010/wordprocessingInk" xmlns:wne="http://schemas.microsoft.com/office/word/2006/wordml" xmlns:wps="http://schemas.microsoft.com/office/word/2010/wordprocessingShape" mc:Ignorable="w14 w15 wp14">
+<w:numbering xmlns:wpc="http://schemas.microsoft.com/office/word/2010/wordprocessingCanvas" xmlns:cx="http://schemas.microsoft.com/office/drawing/2014/chartex" xmlns:cx1="http://schemas.microsoft.com/office/drawing/2015/9/8/chartex" xmlns:cx2="http://schemas.microsoft.com/office/drawing/2015/10/21/chartex" xmlns:cx3="http://schemas.microsoft.com/office/drawing/2016/5/9/chartex" xmlns:cx4="http://schemas.microsoft.com/office/drawing/2016/5/10/chartex" xmlns:cx5="http://schemas.microsoft.com/office/drawing/2016/5/11/chartex" xmlns:mc="http://schemas.openxmlformats.org/markup-compatibility/2006" xmlns:o="urn:schemas-microsoft-com:office:office" xmlns:r="http://schemas.openxmlformats.org/officeDocument/2006/relationships" xmlns:m="http://schemas.openxmlformats.org/officeDocument/2006/math" xmlns:v="urn:schemas-microsoft-com:vml" xmlns:wp14="http://schemas.microsoft.com/office/word/2010/wordprocessingDrawing" xmlns:wp="http://schemas.openxmlformats.org/drawingml/2006/wordprocessingDrawing" xmlns:w10="urn:schemas-microsoft-com:office:word" xmlns:w="http://schemas.openxmlformats.org/wordprocessingml/2006/main" xmlns:w14="http://schemas.microsoft.com/office/word/2010/wordml" xmlns:w15="http://schemas.microsoft.com/office/word/2012/wordml" xmlns:w16se="http://schemas.microsoft.com/office/word/2015/wordml/symex" xmlns:wpg="http://schemas.microsoft.com/office/word/2010/wordprocessingGroup" xmlns:wpi="http://schemas.microsoft.com/office/word/2010/wordprocessingInk" xmlns:wne="http://schemas.microsoft.com/office/word/2006/wordml" xmlns:wps="http://schemas.microsoft.com/office/word/2010/wordprocessingShape" mc:Ignorable="w14 w15 w16se wp14">
   <w:abstractNum w:abstractNumId="0" w15:restartNumberingAfterBreak="0">
     <w:nsid w:val="0A2D104D"/>
     <w:multiLevelType w:val="hybridMultilevel"/>
@@ -24787,7 +24619,7 @@
 </file>
 
 <file path=word/styles.xml><?xml version="1.0" encoding="utf-8"?>
-<w:styles xmlns:mc="http://schemas.openxmlformats.org/markup-compatibility/2006" xmlns:r="http://schemas.openxmlformats.org/officeDocument/2006/relationships" xmlns:w="http://schemas.openxmlformats.org/wordprocessingml/2006/main" xmlns:w14="http://schemas.microsoft.com/office/word/2010/wordml" xmlns:w15="http://schemas.microsoft.com/office/word/2012/wordml" mc:Ignorable="w14 w15">
+<w:styles xmlns:mc="http://schemas.openxmlformats.org/markup-compatibility/2006" xmlns:r="http://schemas.openxmlformats.org/officeDocument/2006/relationships" xmlns:w="http://schemas.openxmlformats.org/wordprocessingml/2006/main" xmlns:w14="http://schemas.microsoft.com/office/word/2010/wordml" xmlns:w15="http://schemas.microsoft.com/office/word/2012/wordml" xmlns:w16se="http://schemas.microsoft.com/office/word/2015/wordml/symex" mc:Ignorable="w14 w15 w16se">
   <w:docDefaults>
     <w:rPrDefault>
       <w:rPr>
@@ -24797,7 +24629,7 @@
     </w:rPrDefault>
     <w:pPrDefault/>
   </w:docDefaults>
-  <w:latentStyles w:defLockedState="0" w:defUIPriority="0" w:defSemiHidden="0" w:defUnhideWhenUsed="0" w:defQFormat="0" w:count="371">
+  <w:latentStyles w:defLockedState="0" w:defUIPriority="0" w:defSemiHidden="0" w:defUnhideWhenUsed="0" w:defQFormat="0" w:count="374">
     <w:lsdException w:name="Normal" w:qFormat="1"/>
     <w:lsdException w:name="heading 1" w:qFormat="1"/>
     <w:lsdException w:name="heading 2" w:qFormat="1"/>
@@ -24817,7 +24649,10 @@
     <w:lsdException w:name="Hyperlink" w:uiPriority="99"/>
     <w:lsdException w:name="Strong" w:qFormat="1"/>
     <w:lsdException w:name="Emphasis" w:qFormat="1"/>
-    <w:lsdException w:name="Normal Table" w:semiHidden="1" w:unhideWhenUsed="1"/>
+    <w:lsdException w:name="HTML Sample" w:semiHidden="1" w:unhideWhenUsed="1"/>
+    <w:lsdException w:name="Outline List 1" w:semiHidden="1" w:unhideWhenUsed="1"/>
+    <w:lsdException w:name="Outline List 2" w:semiHidden="1" w:unhideWhenUsed="1"/>
+    <w:lsdException w:name="Outline List 3" w:semiHidden="1" w:unhideWhenUsed="1"/>
     <w:lsdException w:name="Table Simple 1" w:semiHidden="1" w:unhideWhenUsed="1"/>
     <w:lsdException w:name="Table Simple 2" w:semiHidden="1" w:unhideWhenUsed="1"/>
     <w:lsdException w:name="Table Simple 3" w:semiHidden="1" w:unhideWhenUsed="1"/>
@@ -24857,7 +24692,6 @@
     <w:lsdException w:name="Table Professional" w:semiHidden="1" w:unhideWhenUsed="1"/>
     <w:lsdException w:name="Table Subtle 1" w:semiHidden="1" w:unhideWhenUsed="1"/>
     <w:lsdException w:name="Table Subtle 2" w:semiHidden="1" w:unhideWhenUsed="1"/>
-    <w:lsdException w:name="Table Web 1" w:semiHidden="1" w:unhideWhenUsed="1"/>
     <w:lsdException w:name="Table Web 2" w:semiHidden="1" w:unhideWhenUsed="1"/>
     <w:lsdException w:name="Table Web 3" w:semiHidden="1" w:unhideWhenUsed="1"/>
     <w:lsdException w:name="Table Theme" w:semiHidden="1" w:unhideWhenUsed="1"/>
@@ -24970,7 +24804,7 @@
     <w:lsdException w:name="Subtle Reference" w:uiPriority="67" w:qFormat="1"/>
     <w:lsdException w:name="Intense Reference" w:uiPriority="68" w:qFormat="1"/>
     <w:lsdException w:name="Book Title" w:uiPriority="69" w:qFormat="1"/>
-    <w:lsdException w:name="Bibliography" w:uiPriority="70"/>
+    <w:lsdException w:name="Bibliography" w:semiHidden="1" w:uiPriority="70" w:unhideWhenUsed="1"/>
     <w:lsdException w:name="TOC Heading" w:semiHidden="1" w:uiPriority="71" w:unhideWhenUsed="1" w:qFormat="1"/>
     <w:lsdException w:name="Plain Table 1" w:uiPriority="72"/>
     <w:lsdException w:name="Plain Table 2" w:uiPriority="73"/>
@@ -25076,6 +24910,9 @@
     <w:lsdException w:name="List Table 5 Dark Accent 6" w:uiPriority="50"/>
     <w:lsdException w:name="List Table 6 Colorful Accent 6" w:uiPriority="51"/>
     <w:lsdException w:name="List Table 7 Colorful Accent 6" w:uiPriority="52"/>
+    <w:lsdException w:name="Mention" w:semiHidden="1" w:uiPriority="99" w:unhideWhenUsed="1"/>
+    <w:lsdException w:name="Smart Hyperlink" w:semiHidden="1" w:uiPriority="99" w:unhideWhenUsed="1"/>
+    <w:lsdException w:name="Hashtag" w:semiHidden="1" w:uiPriority="99" w:unhideWhenUsed="1"/>
   </w:latentStyles>
   <w:style w:type="paragraph" w:default="1" w:styleId="Normal">
     <w:name w:val="Normal"/>
@@ -25910,7 +25747,7 @@
 </file>
 
 <file path=customXml/itemProps1.xml><?xml version="1.0" encoding="utf-8"?>
-<ds:datastoreItem xmlns:ds="http://schemas.openxmlformats.org/officeDocument/2006/customXml" ds:itemID="{85EE1EB9-03E2-4BB4-9C92-B731C878EBDA}">
+<ds:datastoreItem xmlns:ds="http://schemas.openxmlformats.org/officeDocument/2006/customXml" ds:itemID="{2C534ACE-CFC4-4371-BD15-5BEFBFB27F75}">
   <ds:schemaRefs>
     <ds:schemaRef ds:uri="http://schemas.openxmlformats.org/officeDocument/2006/bibliography"/>
   </ds:schemaRefs>

</xml_diff>

<commit_message>
relatório DS e DS para anexos
</commit_message>
<xml_diff>
--- a/2ª Fase/melhor_relatorio.docx
+++ b/2ª Fase/melhor_relatorio.docx
@@ -1415,10 +1415,6 @@
           </mc:Choice>
           <mc:Fallback>
             <w:pict>
-              <v:shapetype id="_x0000_t202" coordsize="21600,21600" o:spt="202" path="m,l,21600r21600,l21600,xe">
-                <v:stroke joinstyle="miter"/>
-                <v:path gradientshapeok="t" o:connecttype="rect"/>
-              </v:shapetype>
               <v:shape id="Text Box 25" o:spid="_x0000_s1029" type="#_x0000_t202" style="position:absolute;left:0;text-align:left;margin-left:-36.4pt;margin-top:-568.85pt;width:263.3pt;height:178pt;z-index:251661312;visibility:visible;mso-wrap-style:square;mso-width-percent:0;mso-height-percent:0;mso-wrap-distance-left:9pt;mso-wrap-distance-top:0;mso-wrap-distance-right:9pt;mso-wrap-distance-bottom:0;mso-position-horizontal:absolute;mso-position-horizontal-relative:text;mso-position-vertical:absolute;mso-position-vertical-relative:text;mso-width-percent:0;mso-height-percent:0;mso-width-relative:page;mso-height-relative:page;v-text-anchor:top" o:gfxdata="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" filled="f" stroked="f">
                 <v:textbox inset=",7.2pt,,7.2pt">
                   <w:txbxContent>
@@ -9853,6 +9849,513 @@
     </w:p>
     <w:p>
       <w:pPr>
+        <w:pStyle w:val="Ttulo2"/>
+      </w:pPr>
+      <w:r>
+        <w:t>Diagramas de Sequência</w:t>
+      </w:r>
+    </w:p>
+    <w:p>
+      <w:pPr>
+        <w:ind w:firstLine="720"/>
+        <w:rPr>
+          <w:lang w:val="pt-PT"/>
+        </w:rPr>
+      </w:pPr>
+      <w:r>
+        <w:rPr>
+          <w:lang w:val="pt-PT"/>
+        </w:rPr>
+        <w:t xml:space="preserve">Com o objetivo de representar a informação descrita e detalhada sobre as funcionalidades do sistema, foram desenvolvidos diagramas de sequência, permitindo assim uma melhor compreensão da interação entre o utilizador e o sistema em cada um dos </w:t>
+      </w:r>
+      <w:r>
+        <w:rPr>
+          <w:i/>
+          <w:lang w:val="pt-PT"/>
+        </w:rPr>
+        <w:t>Use Cases</w:t>
+      </w:r>
+      <w:r>
+        <w:rPr>
+          <w:lang w:val="pt-PT"/>
+        </w:rPr>
+        <w:t>.</w:t>
+      </w:r>
+    </w:p>
+    <w:p>
+      <w:pPr>
+        <w:ind w:firstLine="720"/>
+        <w:rPr>
+          <w:lang w:val="pt-PT"/>
+        </w:rPr>
+      </w:pPr>
+      <w:r>
+        <w:rPr>
+          <w:lang w:val="pt-PT"/>
+        </w:rPr>
+        <w:t>Este tipo de diagrama está mais próximo do código que será desenvolvido e facilita o processo de transição para essa mesma fase de desenvolvimento.</w:t>
+      </w:r>
+    </w:p>
+    <w:p>
+      <w:pPr>
+        <w:ind w:firstLine="720"/>
+        <w:rPr>
+          <w:lang w:val="pt-PT"/>
+        </w:rPr>
+      </w:pPr>
+      <w:r>
+        <w:rPr>
+          <w:lang w:val="pt-PT"/>
+        </w:rPr>
+        <w:t xml:space="preserve">De forma exemplificar o </w:t>
+      </w:r>
+      <w:r>
+        <w:rPr>
+          <w:lang w:val="pt-PT"/>
+        </w:rPr>
+        <w:t>desenvolvimento deste tipo de modelo</w:t>
+      </w:r>
+      <w:r>
+        <w:rPr>
+          <w:lang w:val="pt-PT"/>
+        </w:rPr>
+        <w:t>, serã</w:t>
+      </w:r>
+      <w:r>
+        <w:rPr>
+          <w:lang w:val="pt-PT"/>
+        </w:rPr>
+        <w:t>o de seguida apresentados alguns exemplos, bem como outros relevantes em anexo.</w:t>
+      </w:r>
+    </w:p>
+    <w:p>
+      <w:pPr>
+        <w:pStyle w:val="Cabealho3"/>
+      </w:pPr>
+      <w:r>
+        <w:t>3.2.1. Exemplo de Diagrama de Sequência – Procurar Produto via texto</w:t>
+      </w:r>
+    </w:p>
+    <w:p>
+      <w:pPr>
+        <w:rPr>
+          <w:lang w:val="pt-PT"/>
+        </w:rPr>
+      </w:pPr>
+      <w:r>
+        <w:rPr>
+          <w:lang w:val="pt-PT"/>
+        </w:rPr>
+        <w:tab/>
+        <w:t xml:space="preserve">De forma a completar o exemplo fornecido anteriormente sobre a descrição do </w:t>
+      </w:r>
+      <w:r>
+        <w:rPr>
+          <w:i/>
+          <w:lang w:val="pt-PT"/>
+        </w:rPr>
+        <w:t xml:space="preserve">Use Case </w:t>
+      </w:r>
+      <w:r>
+        <w:rPr>
+          <w:lang w:val="pt-PT"/>
+        </w:rPr>
+        <w:t xml:space="preserve">“Procurar produto via texto”, é apresentado em seguida o seu diagrama de sequência. </w:t>
+      </w:r>
+    </w:p>
+    <w:p>
+      <w:pPr>
+        <w:ind w:firstLine="720"/>
+        <w:rPr>
+          <w:lang w:val="pt-PT"/>
+        </w:rPr>
+      </w:pPr>
+      <w:r>
+        <w:rPr>
+          <w:lang w:val="pt-PT"/>
+        </w:rPr>
+        <w:lastRenderedPageBreak/>
+        <w:t>Neste diagrama é possível verificar que o ator corresponde ao cliente que vai usar a aplicação. Deste modo, para iniciar a procura, o cliente tem que escolher a opção de procurar um produto via teclado, na qual o sistema responde apresentando uma caixa de texto. Em seguida, este digita as suas preferências e o raio (em quilómetros) máximo que está disposto a procurar. Este processo dá origem à existência de dois ciclos uma vez que enquanto não existir nenhum estabelecimento no raio escolhido pelo cliente ou o padrão de pesquisa estiver errado, o sistema indica a exceção e apresenta de novo a caixa de texto para que o cliente possa voltar a procurar. Por último, quando o sistema consegue procurar de acordo com as escolhas do cliente, este apresenta os resultados obtidos com a lista de produtos, estabelecimentos e suas respetivas distâncias.</w:t>
+      </w:r>
+    </w:p>
+    <w:p>
+      <w:pPr>
+        <w:ind w:firstLine="720"/>
+        <w:rPr>
+          <w:lang w:val="pt-PT"/>
+        </w:rPr>
+      </w:pPr>
+    </w:p>
+    <w:p>
+      <w:pPr>
+        <w:keepNext/>
+      </w:pPr>
+      <w:r>
+        <w:rPr>
+          <w:noProof/>
+          <w:lang w:val="pt-PT" w:eastAsia="pt-PT"/>
+        </w:rPr>
+        <w:drawing>
+          <wp:inline distT="0" distB="0" distL="0" distR="0" wp14:anchorId="7D39F954" wp14:editId="341F166F">
+            <wp:extent cx="5400040" cy="3326130"/>
+            <wp:effectExtent l="0" t="0" r="0" b="7620"/>
+            <wp:docPr id="10" name="Imagem 10"/>
+            <wp:cNvGraphicFramePr>
+              <a:graphicFrameLocks xmlns:a="http://schemas.openxmlformats.org/drawingml/2006/main" noChangeAspect="1"/>
+            </wp:cNvGraphicFramePr>
+            <a:graphic xmlns:a="http://schemas.openxmlformats.org/drawingml/2006/main">
+              <a:graphicData uri="http://schemas.openxmlformats.org/drawingml/2006/picture">
+                <pic:pic xmlns:pic="http://schemas.openxmlformats.org/drawingml/2006/picture">
+                  <pic:nvPicPr>
+                    <pic:cNvPr id="10" name="Procurar Produto [via teclado].jpg"/>
+                    <pic:cNvPicPr/>
+                  </pic:nvPicPr>
+                  <pic:blipFill>
+                    <a:blip r:embed="rId17"/>
+                    <a:stretch>
+                      <a:fillRect/>
+                    </a:stretch>
+                  </pic:blipFill>
+                  <pic:spPr>
+                    <a:xfrm>
+                      <a:off x="0" y="0"/>
+                      <a:ext cx="5400040" cy="3326130"/>
+                    </a:xfrm>
+                    <a:prstGeom prst="rect">
+                      <a:avLst/>
+                    </a:prstGeom>
+                  </pic:spPr>
+                </pic:pic>
+              </a:graphicData>
+            </a:graphic>
+          </wp:inline>
+        </w:drawing>
+      </w:r>
+    </w:p>
+    <w:p>
+      <w:pPr>
+        <w:pStyle w:val="Legenda"/>
+        <w:rPr>
+          <w:lang w:val="pt-PT"/>
+        </w:rPr>
+      </w:pPr>
+      <w:r>
+        <w:t xml:space="preserve">Figura </w:t>
+      </w:r>
+      <w:r>
+        <w:fldChar w:fldCharType="begin"/>
+      </w:r>
+      <w:r>
+        <w:instrText xml:space="preserve"> SEQ Figura \* ARABIC </w:instrText>
+      </w:r>
+      <w:r>
+        <w:fldChar w:fldCharType="separate"/>
+      </w:r>
+      <w:r>
+        <w:rPr>
+          <w:noProof/>
+        </w:rPr>
+        <w:t>6</w:t>
+      </w:r>
+      <w:r>
+        <w:fldChar w:fldCharType="end"/>
+      </w:r>
+      <w:r>
+        <w:t xml:space="preserve"> – Diagrama de Sequência – Procurar produto via texto</w:t>
+      </w:r>
+    </w:p>
+    <w:p>
+      <w:pPr>
+        <w:pStyle w:val="Cabealho3"/>
+      </w:pPr>
+      <w:r>
+        <w:t>3.2.2. Exemplo de Dia</w:t>
+      </w:r>
+      <w:r>
+        <w:tab/>
+        <w:t>grama de Sequência – Selecionar Produto</w:t>
+      </w:r>
+    </w:p>
+    <w:p>
+      <w:pPr>
+        <w:rPr>
+          <w:i/>
+          <w:lang w:val="pt-PT"/>
+        </w:rPr>
+      </w:pPr>
+      <w:r>
+        <w:rPr>
+          <w:lang w:val="pt-PT"/>
+        </w:rPr>
+        <w:tab/>
+        <w:t xml:space="preserve">Em sequência com o exemplo de </w:t>
+      </w:r>
+      <w:r>
+        <w:rPr>
+          <w:i/>
+          <w:lang w:val="pt-PT"/>
+        </w:rPr>
+        <w:t xml:space="preserve">Use Case </w:t>
+      </w:r>
+      <w:r>
+        <w:rPr>
+          <w:lang w:val="pt-PT"/>
+        </w:rPr>
+        <w:t>“Selecionar Produto”</w:t>
+      </w:r>
+      <w:r>
+        <w:rPr>
+          <w:i/>
+          <w:lang w:val="pt-PT"/>
+        </w:rPr>
+        <w:t xml:space="preserve"> </w:t>
+      </w:r>
+      <w:r>
+        <w:rPr>
+          <w:lang w:val="pt-PT"/>
+        </w:rPr>
+        <w:t>apresentado anteriormente, apresenta-se em seguida o diagrama de sequência que reflete o comportamento descrito na sua especificação.</w:t>
+      </w:r>
+    </w:p>
+    <w:p>
+      <w:pPr>
+        <w:rPr>
+          <w:lang w:val="pt-PT"/>
+        </w:rPr>
+      </w:pPr>
+      <w:r>
+        <w:rPr>
+          <w:lang w:val="pt-PT"/>
+        </w:rPr>
+        <w:tab/>
+        <w:t>Este processo de selecionar um produto surge após o cliente ter efetuado uma pesquisa, seja esta através de voz, texto ou verificando os seus favoritos. O cliente inicia este processo selecionando o produto que deseja encontrar, na qual o sistema efetua uma procura da rota mais breve até ao estabelecimento que tem esse produto, e apresenta o mapa ao cliente. Em seguida temos dois comportamentos que podem acontecer:</w:t>
+      </w:r>
+    </w:p>
+    <w:p>
+      <w:pPr>
+        <w:pStyle w:val="PargrafodaLista"/>
+        <w:numPr>
+          <w:ilvl w:val="0"/>
+          <w:numId w:val="36"/>
+        </w:numPr>
+        <w:spacing w:line="360" w:lineRule="auto"/>
+        <w:jc w:val="both"/>
+        <w:rPr>
+          <w:rFonts w:ascii="Arial" w:hAnsi="Arial" w:cs="Arial"/>
+          <w:sz w:val="20"/>
+          <w:szCs w:val="20"/>
+        </w:rPr>
+      </w:pPr>
+      <w:r>
+        <w:rPr>
+          <w:rFonts w:ascii="Arial" w:hAnsi="Arial" w:cs="Arial"/>
+          <w:sz w:val="20"/>
+          <w:szCs w:val="20"/>
+        </w:rPr>
+        <w:t>Se</w:t>
+      </w:r>
+      <w:r>
+        <w:rPr>
+          <w:rFonts w:ascii="Arial" w:hAnsi="Arial" w:cs="Arial"/>
+          <w:sz w:val="20"/>
+          <w:szCs w:val="20"/>
+        </w:rPr>
+        <w:t xml:space="preserve"> </w:t>
+      </w:r>
+      <w:r>
+        <w:rPr>
+          <w:rFonts w:ascii="Arial" w:hAnsi="Arial" w:cs="Arial"/>
+          <w:sz w:val="20"/>
+          <w:szCs w:val="20"/>
+        </w:rPr>
+        <w:t>o cliente estiver</w:t>
+      </w:r>
+      <w:r>
+        <w:rPr>
+          <w:rFonts w:ascii="Arial" w:hAnsi="Arial" w:cs="Arial"/>
+          <w:sz w:val="20"/>
+          <w:szCs w:val="20"/>
+        </w:rPr>
+        <w:t xml:space="preserve"> a utilizar um dispositivo com GPS, </w:t>
+      </w:r>
+      <w:r>
+        <w:rPr>
+          <w:rFonts w:ascii="Arial" w:hAnsi="Arial" w:cs="Arial"/>
+          <w:sz w:val="20"/>
+          <w:szCs w:val="20"/>
+        </w:rPr>
+        <w:t xml:space="preserve">este </w:t>
+      </w:r>
+      <w:r>
+        <w:rPr>
+          <w:rFonts w:ascii="Arial" w:hAnsi="Arial" w:cs="Arial"/>
+          <w:sz w:val="20"/>
+          <w:szCs w:val="20"/>
+        </w:rPr>
+        <w:t xml:space="preserve">deve selecionar a opção de navegação, </w:t>
+      </w:r>
+      <w:r>
+        <w:rPr>
+          <w:rFonts w:ascii="Arial" w:hAnsi="Arial" w:cs="Arial"/>
+          <w:sz w:val="20"/>
+          <w:szCs w:val="20"/>
+        </w:rPr>
+        <w:t>na qual</w:t>
+      </w:r>
+      <w:r>
+        <w:rPr>
+          <w:rFonts w:ascii="Arial" w:hAnsi="Arial" w:cs="Arial"/>
+          <w:sz w:val="20"/>
+          <w:szCs w:val="20"/>
+        </w:rPr>
+        <w:t xml:space="preserve"> o sistema apresenta a respetiva navegação GPS. </w:t>
+      </w:r>
+    </w:p>
+    <w:p>
+      <w:pPr>
+        <w:pStyle w:val="PargrafodaLista"/>
+        <w:numPr>
+          <w:ilvl w:val="0"/>
+          <w:numId w:val="36"/>
+        </w:numPr>
+        <w:spacing w:line="360" w:lineRule="auto"/>
+        <w:jc w:val="both"/>
+        <w:rPr>
+          <w:rFonts w:ascii="Arial" w:hAnsi="Arial" w:cs="Arial"/>
+          <w:sz w:val="20"/>
+          <w:szCs w:val="20"/>
+        </w:rPr>
+      </w:pPr>
+      <w:r>
+        <w:rPr>
+          <w:rFonts w:ascii="Arial" w:hAnsi="Arial" w:cs="Arial"/>
+          <w:sz w:val="20"/>
+          <w:szCs w:val="20"/>
+        </w:rPr>
+        <w:lastRenderedPageBreak/>
+        <w:t>Se o cliente estiver</w:t>
+      </w:r>
+      <w:r>
+        <w:rPr>
+          <w:rFonts w:ascii="Arial" w:hAnsi="Arial" w:cs="Arial"/>
+          <w:sz w:val="20"/>
+          <w:szCs w:val="20"/>
+        </w:rPr>
+        <w:t xml:space="preserve"> a utilizar um dispositivo sem essa funcionalidade, o sistema apenas informa o cliente que o dispositivo não tem GPS. </w:t>
+      </w:r>
+    </w:p>
+    <w:p>
+      <w:pPr>
+        <w:ind w:firstLine="360"/>
+        <w:rPr>
+          <w:rFonts w:cs="Arial"/>
+          <w:szCs w:val="20"/>
+        </w:rPr>
+      </w:pPr>
+      <w:r>
+        <w:rPr>
+          <w:rFonts w:cs="Arial"/>
+          <w:szCs w:val="20"/>
+        </w:rPr>
+        <w:t>Por ultimo, o cliente marca o produto como visitado, o sistema guarda os dados e volta ao menu principal da aplicação.</w:t>
+      </w:r>
+    </w:p>
+    <w:p>
+      <w:pPr>
+        <w:rPr>
+          <w:lang w:val="pt-PT"/>
+        </w:rPr>
+      </w:pPr>
+    </w:p>
+    <w:p>
+      <w:pPr>
+        <w:keepNext/>
+      </w:pPr>
+      <w:r>
+        <w:rPr>
+          <w:noProof/>
+          <w:lang w:val="pt-PT" w:eastAsia="pt-PT"/>
+        </w:rPr>
+        <w:drawing>
+          <wp:inline distT="0" distB="0" distL="0" distR="0" wp14:anchorId="27AC712C" wp14:editId="1D7E7E74">
+            <wp:extent cx="5400040" cy="4864735"/>
+            <wp:effectExtent l="0" t="0" r="0" b="0"/>
+            <wp:docPr id="21" name="Imagem 21"/>
+            <wp:cNvGraphicFramePr>
+              <a:graphicFrameLocks xmlns:a="http://schemas.openxmlformats.org/drawingml/2006/main" noChangeAspect="1"/>
+            </wp:cNvGraphicFramePr>
+            <a:graphic xmlns:a="http://schemas.openxmlformats.org/drawingml/2006/main">
+              <a:graphicData uri="http://schemas.openxmlformats.org/drawingml/2006/picture">
+                <pic:pic xmlns:pic="http://schemas.openxmlformats.org/drawingml/2006/picture">
+                  <pic:nvPicPr>
+                    <pic:cNvPr id="21" name="Selecionar Produto.jpg"/>
+                    <pic:cNvPicPr/>
+                  </pic:nvPicPr>
+                  <pic:blipFill>
+                    <a:blip r:embed="rId18"/>
+                    <a:stretch>
+                      <a:fillRect/>
+                    </a:stretch>
+                  </pic:blipFill>
+                  <pic:spPr>
+                    <a:xfrm>
+                      <a:off x="0" y="0"/>
+                      <a:ext cx="5400040" cy="4864735"/>
+                    </a:xfrm>
+                    <a:prstGeom prst="rect">
+                      <a:avLst/>
+                    </a:prstGeom>
+                  </pic:spPr>
+                </pic:pic>
+              </a:graphicData>
+            </a:graphic>
+          </wp:inline>
+        </w:drawing>
+      </w:r>
+    </w:p>
+    <w:p>
+      <w:pPr>
+        <w:pStyle w:val="Legenda"/>
+        <w:rPr>
+          <w:lang w:val="pt-PT"/>
+        </w:rPr>
+      </w:pPr>
+      <w:r>
+        <w:t xml:space="preserve">Figura </w:t>
+      </w:r>
+      <w:r>
+        <w:fldChar w:fldCharType="begin"/>
+      </w:r>
+      <w:r>
+        <w:instrText xml:space="preserve"> SEQ Figura \* ARABIC </w:instrText>
+      </w:r>
+      <w:r>
+        <w:fldChar w:fldCharType="separate"/>
+      </w:r>
+      <w:r>
+        <w:rPr>
+          <w:noProof/>
+        </w:rPr>
+        <w:t>7</w:t>
+      </w:r>
+      <w:r>
+        <w:fldChar w:fldCharType="end"/>
+      </w:r>
+      <w:r>
+        <w:t xml:space="preserve"> – Diagrama de Sequência – Selecionar Produto</w:t>
+      </w:r>
+    </w:p>
+    <w:p>
+      <w:pPr>
+        <w:rPr>
+          <w:lang w:val="pt-PT"/>
+        </w:rPr>
+      </w:pPr>
+      <w:bookmarkStart w:id="13" w:name="_GoBack"/>
+      <w:bookmarkEnd w:id="13"/>
+    </w:p>
+    <w:p>
+      <w:pPr>
         <w:pStyle w:val="Ttulo1"/>
       </w:pPr>
       <w:r>
@@ -18577,7 +19080,6 @@
           <w:rFonts w:cs="Arial"/>
           <w:lang w:val="pt-PT"/>
         </w:rPr>
-        <w:lastRenderedPageBreak/>
         <w:t xml:space="preserve">Coordenadas: coordenadas GPS onde o estabelecimento está localizado. </w:t>
       </w:r>
       <w:r>
@@ -19062,7 +19564,6 @@
         <w:pStyle w:val="Cabealho3"/>
       </w:pPr>
       <w:r>
-        <w:lastRenderedPageBreak/>
         <w:t>4.1.6. Desenho do diagrama ER</w:t>
       </w:r>
     </w:p>
@@ -19110,7 +19611,7 @@
                     <pic:cNvPicPr/>
                   </pic:nvPicPr>
                   <pic:blipFill>
-                    <a:blip r:embed="rId17"/>
+                    <a:blip r:embed="rId19"/>
                     <a:stretch>
                       <a:fillRect/>
                     </a:stretch>
@@ -19130,8 +19631,6 @@
           </wp:inline>
         </w:drawing>
       </w:r>
-      <w:bookmarkStart w:id="13" w:name="_GoBack"/>
-      <w:bookmarkEnd w:id="13"/>
     </w:p>
     <w:p>
       <w:pPr>
@@ -19518,7 +20017,7 @@
                     <pic:cNvPicPr/>
                   </pic:nvPicPr>
                   <pic:blipFill>
-                    <a:blip r:embed="rId18">
+                    <a:blip r:embed="rId20">
                       <a:extLst>
                         <a:ext uri="{28A0092B-C50C-407E-A947-70E740481C1C}">
                           <a14:useLocalDpi xmlns:a14="http://schemas.microsoft.com/office/drawing/2010/main" val="0"/>
@@ -19634,7 +20133,7 @@
                     <pic:cNvPicPr/>
                   </pic:nvPicPr>
                   <pic:blipFill>
-                    <a:blip r:embed="rId19">
+                    <a:blip r:embed="rId21">
                       <a:extLst>
                         <a:ext uri="{28A0092B-C50C-407E-A947-70E740481C1C}">
                           <a14:useLocalDpi xmlns:a14="http://schemas.microsoft.com/office/drawing/2010/main" val="0"/>
@@ -19761,7 +20260,7 @@
                     <pic:cNvPicPr/>
                   </pic:nvPicPr>
                   <pic:blipFill>
-                    <a:blip r:embed="rId20">
+                    <a:blip r:embed="rId22">
                       <a:extLst>
                         <a:ext uri="{28A0092B-C50C-407E-A947-70E740481C1C}">
                           <a14:useLocalDpi xmlns:a14="http://schemas.microsoft.com/office/drawing/2010/main" val="0"/>
@@ -19897,7 +20396,7 @@
                     <pic:cNvPicPr/>
                   </pic:nvPicPr>
                   <pic:blipFill>
-                    <a:blip r:embed="rId21">
+                    <a:blip r:embed="rId23">
                       <a:extLst>
                         <a:ext uri="{28A0092B-C50C-407E-A947-70E740481C1C}">
                           <a14:useLocalDpi xmlns:a14="http://schemas.microsoft.com/office/drawing/2010/main" val="0"/>
@@ -20023,7 +20522,7 @@
                     <pic:cNvPicPr/>
                   </pic:nvPicPr>
                   <pic:blipFill>
-                    <a:blip r:embed="rId22">
+                    <a:blip r:embed="rId24">
                       <a:extLst>
                         <a:ext uri="{28A0092B-C50C-407E-A947-70E740481C1C}">
                           <a14:useLocalDpi xmlns:a14="http://schemas.microsoft.com/office/drawing/2010/main" val="0"/>
@@ -20163,7 +20662,7 @@
                     <pic:cNvPicPr/>
                   </pic:nvPicPr>
                   <pic:blipFill>
-                    <a:blip r:embed="rId23">
+                    <a:blip r:embed="rId25">
                       <a:extLst>
                         <a:ext uri="{28A0092B-C50C-407E-A947-70E740481C1C}">
                           <a14:useLocalDpi xmlns:a14="http://schemas.microsoft.com/office/drawing/2010/main" val="0"/>
@@ -20492,7 +20991,7 @@
         </w:rPr>
         <w:t xml:space="preserve">Yelp [online] Disponível em: </w:t>
       </w:r>
-      <w:hyperlink r:id="rId24" w:history="1">
+      <w:hyperlink r:id="rId26" w:history="1">
         <w:r>
           <w:rPr>
             <w:rStyle w:val="Hiperligao"/>
@@ -20520,7 +21019,7 @@
         </w:rPr>
         <w:t xml:space="preserve">TripAdvisor [online] Disponível: </w:t>
       </w:r>
-      <w:hyperlink r:id="rId25" w:history="1">
+      <w:hyperlink r:id="rId27" w:history="1">
         <w:r>
           <w:rPr>
             <w:rStyle w:val="Hiperligao"/>
@@ -20553,7 +21052,7 @@
         </w:rPr>
         <w:t xml:space="preserve">Foursquare [online] Disponível: </w:t>
       </w:r>
-      <w:hyperlink r:id="rId26" w:history="1">
+      <w:hyperlink r:id="rId28" w:history="1">
         <w:r>
           <w:rPr>
             <w:rStyle w:val="Hiperligao"/>
@@ -20737,9 +21236,9 @@
       </w:pPr>
     </w:p>
     <w:sectPr>
-      <w:headerReference w:type="even" r:id="rId27"/>
-      <w:headerReference w:type="default" r:id="rId28"/>
-      <w:footerReference w:type="default" r:id="rId29"/>
+      <w:headerReference w:type="even" r:id="rId29"/>
+      <w:headerReference w:type="default" r:id="rId30"/>
+      <w:footerReference w:type="default" r:id="rId31"/>
       <w:pgSz w:w="11906" w:h="16838" w:code="9"/>
       <w:pgMar w:top="1418" w:right="1701" w:bottom="1418" w:left="1701" w:header="709" w:footer="709" w:gutter="0"/>
       <w:pgNumType w:start="1"/>
@@ -20889,7 +21388,7 @@
         <w:rStyle w:val="Nmerodepgina"/>
         <w:noProof/>
       </w:rPr>
-      <w:t>23</w:t>
+      <w:t>21</w:t>
     </w:r>
     <w:r>
       <w:rPr>
@@ -21160,6 +21659,95 @@
     </w:lvl>
   </w:abstractNum>
   <w:abstractNum w:abstractNumId="2" w15:restartNumberingAfterBreak="0">
+    <w:nsid w:val="0EF16B1B"/>
+    <w:multiLevelType w:val="hybridMultilevel"/>
+    <w:tmpl w:val="103C4814"/>
+    <w:lvl w:ilvl="0" w:tplc="0816000F">
+      <w:start w:val="1"/>
+      <w:numFmt w:val="decimal"/>
+      <w:lvlText w:val="%1."/>
+      <w:lvlJc w:val="left"/>
+      <w:pPr>
+        <w:ind w:left="720" w:hanging="360"/>
+      </w:pPr>
+      <w:rPr>
+        <w:rFonts w:hint="default"/>
+      </w:rPr>
+    </w:lvl>
+    <w:lvl w:ilvl="1" w:tplc="08160019" w:tentative="1">
+      <w:start w:val="1"/>
+      <w:numFmt w:val="lowerLetter"/>
+      <w:lvlText w:val="%2."/>
+      <w:lvlJc w:val="left"/>
+      <w:pPr>
+        <w:ind w:left="1440" w:hanging="360"/>
+      </w:pPr>
+    </w:lvl>
+    <w:lvl w:ilvl="2" w:tplc="0816001B" w:tentative="1">
+      <w:start w:val="1"/>
+      <w:numFmt w:val="lowerRoman"/>
+      <w:lvlText w:val="%3."/>
+      <w:lvlJc w:val="right"/>
+      <w:pPr>
+        <w:ind w:left="2160" w:hanging="180"/>
+      </w:pPr>
+    </w:lvl>
+    <w:lvl w:ilvl="3" w:tplc="0816000F" w:tentative="1">
+      <w:start w:val="1"/>
+      <w:numFmt w:val="decimal"/>
+      <w:lvlText w:val="%4."/>
+      <w:lvlJc w:val="left"/>
+      <w:pPr>
+        <w:ind w:left="2880" w:hanging="360"/>
+      </w:pPr>
+    </w:lvl>
+    <w:lvl w:ilvl="4" w:tplc="08160019" w:tentative="1">
+      <w:start w:val="1"/>
+      <w:numFmt w:val="lowerLetter"/>
+      <w:lvlText w:val="%5."/>
+      <w:lvlJc w:val="left"/>
+      <w:pPr>
+        <w:ind w:left="3600" w:hanging="360"/>
+      </w:pPr>
+    </w:lvl>
+    <w:lvl w:ilvl="5" w:tplc="0816001B" w:tentative="1">
+      <w:start w:val="1"/>
+      <w:numFmt w:val="lowerRoman"/>
+      <w:lvlText w:val="%6."/>
+      <w:lvlJc w:val="right"/>
+      <w:pPr>
+        <w:ind w:left="4320" w:hanging="180"/>
+      </w:pPr>
+    </w:lvl>
+    <w:lvl w:ilvl="6" w:tplc="0816000F" w:tentative="1">
+      <w:start w:val="1"/>
+      <w:numFmt w:val="decimal"/>
+      <w:lvlText w:val="%7."/>
+      <w:lvlJc w:val="left"/>
+      <w:pPr>
+        <w:ind w:left="5040" w:hanging="360"/>
+      </w:pPr>
+    </w:lvl>
+    <w:lvl w:ilvl="7" w:tplc="08160019" w:tentative="1">
+      <w:start w:val="1"/>
+      <w:numFmt w:val="lowerLetter"/>
+      <w:lvlText w:val="%8."/>
+      <w:lvlJc w:val="left"/>
+      <w:pPr>
+        <w:ind w:left="5760" w:hanging="360"/>
+      </w:pPr>
+    </w:lvl>
+    <w:lvl w:ilvl="8" w:tplc="0816001B" w:tentative="1">
+      <w:start w:val="1"/>
+      <w:numFmt w:val="lowerRoman"/>
+      <w:lvlText w:val="%9."/>
+      <w:lvlJc w:val="right"/>
+      <w:pPr>
+        <w:ind w:left="6480" w:hanging="180"/>
+      </w:pPr>
+    </w:lvl>
+  </w:abstractNum>
+  <w:abstractNum w:abstractNumId="3" w15:restartNumberingAfterBreak="0">
     <w:nsid w:val="10B22989"/>
     <w:multiLevelType w:val="multilevel"/>
     <w:tmpl w:val="16C838A8"/>
@@ -21275,7 +21863,7 @@
       </w:pPr>
     </w:lvl>
   </w:abstractNum>
-  <w:abstractNum w:abstractNumId="3" w15:restartNumberingAfterBreak="0">
+  <w:abstractNum w:abstractNumId="4" w15:restartNumberingAfterBreak="0">
     <w:nsid w:val="10CC24B3"/>
     <w:multiLevelType w:val="multilevel"/>
     <w:tmpl w:val="16C838A8"/>
@@ -21391,7 +21979,7 @@
       </w:pPr>
     </w:lvl>
   </w:abstractNum>
-  <w:abstractNum w:abstractNumId="4" w15:restartNumberingAfterBreak="0">
+  <w:abstractNum w:abstractNumId="5" w15:restartNumberingAfterBreak="0">
     <w:nsid w:val="186E6984"/>
     <w:multiLevelType w:val="hybridMultilevel"/>
     <w:tmpl w:val="643E2838"/>
@@ -21504,7 +22092,7 @@
       </w:rPr>
     </w:lvl>
   </w:abstractNum>
-  <w:abstractNum w:abstractNumId="5" w15:restartNumberingAfterBreak="0">
+  <w:abstractNum w:abstractNumId="6" w15:restartNumberingAfterBreak="0">
     <w:nsid w:val="19F80818"/>
     <w:multiLevelType w:val="multilevel"/>
     <w:tmpl w:val="9428685A"/>
@@ -21630,7 +22218,7 @@
       </w:rPr>
     </w:lvl>
   </w:abstractNum>
-  <w:abstractNum w:abstractNumId="6" w15:restartNumberingAfterBreak="0">
+  <w:abstractNum w:abstractNumId="7" w15:restartNumberingAfterBreak="0">
     <w:nsid w:val="1A9A45EC"/>
     <w:multiLevelType w:val="hybridMultilevel"/>
     <w:tmpl w:val="74A8DB24"/>
@@ -21743,7 +22331,7 @@
       </w:rPr>
     </w:lvl>
   </w:abstractNum>
-  <w:abstractNum w:abstractNumId="7" w15:restartNumberingAfterBreak="0">
+  <w:abstractNum w:abstractNumId="8" w15:restartNumberingAfterBreak="0">
     <w:nsid w:val="1CEF36C4"/>
     <w:multiLevelType w:val="multilevel"/>
     <w:tmpl w:val="A96E8942"/>
@@ -21859,7 +22447,7 @@
       </w:pPr>
     </w:lvl>
   </w:abstractNum>
-  <w:abstractNum w:abstractNumId="8" w15:restartNumberingAfterBreak="0">
+  <w:abstractNum w:abstractNumId="9" w15:restartNumberingAfterBreak="0">
     <w:nsid w:val="1FA93D7E"/>
     <w:multiLevelType w:val="hybridMultilevel"/>
     <w:tmpl w:val="720CB1D8"/>
@@ -21972,7 +22560,7 @@
       </w:rPr>
     </w:lvl>
   </w:abstractNum>
-  <w:abstractNum w:abstractNumId="9" w15:restartNumberingAfterBreak="0">
+  <w:abstractNum w:abstractNumId="10" w15:restartNumberingAfterBreak="0">
     <w:nsid w:val="26E2659F"/>
     <w:multiLevelType w:val="hybridMultilevel"/>
     <w:tmpl w:val="88E2D334"/>
@@ -22061,7 +22649,7 @@
       </w:pPr>
     </w:lvl>
   </w:abstractNum>
-  <w:abstractNum w:abstractNumId="10" w15:restartNumberingAfterBreak="0">
+  <w:abstractNum w:abstractNumId="11" w15:restartNumberingAfterBreak="0">
     <w:nsid w:val="29A904A5"/>
     <w:multiLevelType w:val="hybridMultilevel"/>
     <w:tmpl w:val="D4C41218"/>
@@ -22150,7 +22738,7 @@
       </w:pPr>
     </w:lvl>
   </w:abstractNum>
-  <w:abstractNum w:abstractNumId="11" w15:restartNumberingAfterBreak="0">
+  <w:abstractNum w:abstractNumId="12" w15:restartNumberingAfterBreak="0">
     <w:nsid w:val="2BAF206E"/>
     <w:multiLevelType w:val="hybridMultilevel"/>
     <w:tmpl w:val="3D568352"/>
@@ -22239,7 +22827,7 @@
       </w:pPr>
     </w:lvl>
   </w:abstractNum>
-  <w:abstractNum w:abstractNumId="12" w15:restartNumberingAfterBreak="0">
+  <w:abstractNum w:abstractNumId="13" w15:restartNumberingAfterBreak="0">
     <w:nsid w:val="2E121578"/>
     <w:multiLevelType w:val="hybridMultilevel"/>
     <w:tmpl w:val="C3E0DE1A"/>
@@ -22352,7 +22940,7 @@
       </w:rPr>
     </w:lvl>
   </w:abstractNum>
-  <w:abstractNum w:abstractNumId="13" w15:restartNumberingAfterBreak="0">
+  <w:abstractNum w:abstractNumId="14" w15:restartNumberingAfterBreak="0">
     <w:nsid w:val="2E2570F0"/>
     <w:multiLevelType w:val="hybridMultilevel"/>
     <w:tmpl w:val="EC343382"/>
@@ -22441,7 +23029,7 @@
       </w:pPr>
     </w:lvl>
   </w:abstractNum>
-  <w:abstractNum w:abstractNumId="14" w15:restartNumberingAfterBreak="0">
+  <w:abstractNum w:abstractNumId="15" w15:restartNumberingAfterBreak="0">
     <w:nsid w:val="2F870D3D"/>
     <w:multiLevelType w:val="hybridMultilevel"/>
     <w:tmpl w:val="11E83760"/>
@@ -22558,7 +23146,7 @@
       </w:pPr>
     </w:lvl>
   </w:abstractNum>
-  <w:abstractNum w:abstractNumId="15" w15:restartNumberingAfterBreak="0">
+  <w:abstractNum w:abstractNumId="16" w15:restartNumberingAfterBreak="0">
     <w:nsid w:val="37B90173"/>
     <w:multiLevelType w:val="hybridMultilevel"/>
     <w:tmpl w:val="0A2EE29A"/>
@@ -22671,7 +23259,7 @@
       </w:rPr>
     </w:lvl>
   </w:abstractNum>
-  <w:abstractNum w:abstractNumId="16" w15:restartNumberingAfterBreak="0">
+  <w:abstractNum w:abstractNumId="17" w15:restartNumberingAfterBreak="0">
     <w:nsid w:val="39D85CC1"/>
     <w:multiLevelType w:val="multilevel"/>
     <w:tmpl w:val="B82A91C6"/>
@@ -22814,7 +23402,7 @@
       </w:rPr>
     </w:lvl>
   </w:abstractNum>
-  <w:abstractNum w:abstractNumId="17" w15:restartNumberingAfterBreak="0">
+  <w:abstractNum w:abstractNumId="18" w15:restartNumberingAfterBreak="0">
     <w:nsid w:val="3A9811B1"/>
     <w:multiLevelType w:val="multilevel"/>
     <w:tmpl w:val="DBC0E0FC"/>
@@ -22927,7 +23515,7 @@
       </w:rPr>
     </w:lvl>
   </w:abstractNum>
-  <w:abstractNum w:abstractNumId="18" w15:restartNumberingAfterBreak="0">
+  <w:abstractNum w:abstractNumId="19" w15:restartNumberingAfterBreak="0">
     <w:nsid w:val="3EF62358"/>
     <w:multiLevelType w:val="hybridMultilevel"/>
     <w:tmpl w:val="231648E0"/>
@@ -23016,7 +23604,7 @@
       </w:pPr>
     </w:lvl>
   </w:abstractNum>
-  <w:abstractNum w:abstractNumId="19" w15:restartNumberingAfterBreak="0">
+  <w:abstractNum w:abstractNumId="20" w15:restartNumberingAfterBreak="0">
     <w:nsid w:val="3F7C2906"/>
     <w:multiLevelType w:val="hybridMultilevel"/>
     <w:tmpl w:val="EADA6CCC"/>
@@ -23129,7 +23717,7 @@
       </w:rPr>
     </w:lvl>
   </w:abstractNum>
-  <w:abstractNum w:abstractNumId="20" w15:restartNumberingAfterBreak="0">
+  <w:abstractNum w:abstractNumId="21" w15:restartNumberingAfterBreak="0">
     <w:nsid w:val="42F329E9"/>
     <w:multiLevelType w:val="hybridMultilevel"/>
     <w:tmpl w:val="D42AF460"/>
@@ -23221,7 +23809,7 @@
       </w:pPr>
     </w:lvl>
   </w:abstractNum>
-  <w:abstractNum w:abstractNumId="21" w15:restartNumberingAfterBreak="0">
+  <w:abstractNum w:abstractNumId="22" w15:restartNumberingAfterBreak="0">
     <w:nsid w:val="4C5820DE"/>
     <w:multiLevelType w:val="multilevel"/>
     <w:tmpl w:val="71C87806"/>
@@ -23337,7 +23925,7 @@
       </w:pPr>
     </w:lvl>
   </w:abstractNum>
-  <w:abstractNum w:abstractNumId="22" w15:restartNumberingAfterBreak="0">
+  <w:abstractNum w:abstractNumId="23" w15:restartNumberingAfterBreak="0">
     <w:nsid w:val="5AD90A3E"/>
     <w:multiLevelType w:val="multilevel"/>
     <w:tmpl w:val="888AB50E"/>
@@ -23453,7 +24041,7 @@
       </w:pPr>
     </w:lvl>
   </w:abstractNum>
-  <w:abstractNum w:abstractNumId="23" w15:restartNumberingAfterBreak="0">
+  <w:abstractNum w:abstractNumId="24" w15:restartNumberingAfterBreak="0">
     <w:nsid w:val="5F330072"/>
     <w:multiLevelType w:val="hybridMultilevel"/>
     <w:tmpl w:val="E4B0D528"/>
@@ -23542,7 +24130,7 @@
       </w:pPr>
     </w:lvl>
   </w:abstractNum>
-  <w:abstractNum w:abstractNumId="24" w15:restartNumberingAfterBreak="0">
+  <w:abstractNum w:abstractNumId="25" w15:restartNumberingAfterBreak="0">
     <w:nsid w:val="5FDD5BA2"/>
     <w:multiLevelType w:val="hybridMultilevel"/>
     <w:tmpl w:val="DA50C51E"/>
@@ -23631,7 +24219,7 @@
       </w:pPr>
     </w:lvl>
   </w:abstractNum>
-  <w:abstractNum w:abstractNumId="25" w15:restartNumberingAfterBreak="0">
+  <w:abstractNum w:abstractNumId="26" w15:restartNumberingAfterBreak="0">
     <w:nsid w:val="61B222A4"/>
     <w:multiLevelType w:val="hybridMultilevel"/>
     <w:tmpl w:val="23442F38"/>
@@ -23720,7 +24308,7 @@
       </w:pPr>
     </w:lvl>
   </w:abstractNum>
-  <w:abstractNum w:abstractNumId="26" w15:restartNumberingAfterBreak="0">
+  <w:abstractNum w:abstractNumId="27" w15:restartNumberingAfterBreak="0">
     <w:nsid w:val="6B2547AE"/>
     <w:multiLevelType w:val="hybridMultilevel"/>
     <w:tmpl w:val="1624C8C4"/>
@@ -23833,7 +24421,7 @@
       </w:rPr>
     </w:lvl>
   </w:abstractNum>
-  <w:abstractNum w:abstractNumId="27" w15:restartNumberingAfterBreak="0">
+  <w:abstractNum w:abstractNumId="28" w15:restartNumberingAfterBreak="0">
     <w:nsid w:val="6D1042FB"/>
     <w:multiLevelType w:val="hybridMultilevel"/>
     <w:tmpl w:val="9B3E2080"/>
@@ -23946,7 +24534,7 @@
       </w:rPr>
     </w:lvl>
   </w:abstractNum>
-  <w:abstractNum w:abstractNumId="28" w15:restartNumberingAfterBreak="0">
+  <w:abstractNum w:abstractNumId="29" w15:restartNumberingAfterBreak="0">
     <w:nsid w:val="6F7F25FC"/>
     <w:multiLevelType w:val="multilevel"/>
     <w:tmpl w:val="CB32E11A"/>
@@ -24062,7 +24650,7 @@
       </w:pPr>
     </w:lvl>
   </w:abstractNum>
-  <w:abstractNum w:abstractNumId="29" w15:restartNumberingAfterBreak="0">
+  <w:abstractNum w:abstractNumId="30" w15:restartNumberingAfterBreak="0">
     <w:nsid w:val="723C4356"/>
     <w:multiLevelType w:val="hybridMultilevel"/>
     <w:tmpl w:val="3B38587E"/>
@@ -24151,7 +24739,7 @@
       </w:pPr>
     </w:lvl>
   </w:abstractNum>
-  <w:abstractNum w:abstractNumId="30" w15:restartNumberingAfterBreak="0">
+  <w:abstractNum w:abstractNumId="31" w15:restartNumberingAfterBreak="0">
     <w:nsid w:val="79B02FA2"/>
     <w:multiLevelType w:val="hybridMultilevel"/>
     <w:tmpl w:val="20AA9B9A"/>
@@ -24264,7 +24852,7 @@
       </w:rPr>
     </w:lvl>
   </w:abstractNum>
-  <w:abstractNum w:abstractNumId="31" w15:restartNumberingAfterBreak="0">
+  <w:abstractNum w:abstractNumId="32" w15:restartNumberingAfterBreak="0">
     <w:nsid w:val="7C005ABB"/>
     <w:multiLevelType w:val="multilevel"/>
     <w:tmpl w:val="EC844898"/>
@@ -24377,7 +24965,7 @@
       </w:rPr>
     </w:lvl>
   </w:abstractNum>
-  <w:abstractNum w:abstractNumId="32" w15:restartNumberingAfterBreak="0">
+  <w:abstractNum w:abstractNumId="33" w15:restartNumberingAfterBreak="0">
     <w:nsid w:val="7F412F98"/>
     <w:multiLevelType w:val="multilevel"/>
     <w:tmpl w:val="094AA464"/>
@@ -24508,112 +25096,115 @@
     </w:lvl>
   </w:abstractNum>
   <w:num w:numId="1">
-    <w:abstractNumId w:val="16"/>
+    <w:abstractNumId w:val="17"/>
   </w:num>
   <w:num w:numId="2">
-    <w:abstractNumId w:val="5"/>
+    <w:abstractNumId w:val="6"/>
   </w:num>
   <w:num w:numId="3">
-    <w:abstractNumId w:val="32"/>
+    <w:abstractNumId w:val="33"/>
   </w:num>
   <w:num w:numId="4">
-    <w:abstractNumId w:val="14"/>
+    <w:abstractNumId w:val="15"/>
   </w:num>
   <w:num w:numId="5">
-    <w:abstractNumId w:val="14"/>
+    <w:abstractNumId w:val="15"/>
     <w:lvlOverride w:ilvl="0">
       <w:startOverride w:val="1"/>
     </w:lvlOverride>
   </w:num>
   <w:num w:numId="6">
+    <w:abstractNumId w:val="29"/>
+  </w:num>
+  <w:num w:numId="7">
+    <w:abstractNumId w:val="8"/>
+  </w:num>
+  <w:num w:numId="8">
+    <w:abstractNumId w:val="23"/>
+  </w:num>
+  <w:num w:numId="9">
+    <w:abstractNumId w:val="22"/>
+  </w:num>
+  <w:num w:numId="10">
+    <w:abstractNumId w:val="3"/>
+  </w:num>
+  <w:num w:numId="11">
+    <w:abstractNumId w:val="4"/>
+  </w:num>
+  <w:num w:numId="12">
     <w:abstractNumId w:val="28"/>
   </w:num>
-  <w:num w:numId="7">
-    <w:abstractNumId w:val="7"/>
-  </w:num>
-  <w:num w:numId="8">
-    <w:abstractNumId w:val="22"/>
-  </w:num>
-  <w:num w:numId="9">
-    <w:abstractNumId w:val="21"/>
-  </w:num>
-  <w:num w:numId="10">
-    <w:abstractNumId w:val="2"/>
-  </w:num>
-  <w:num w:numId="11">
-    <w:abstractNumId w:val="3"/>
-  </w:num>
-  <w:num w:numId="12">
-    <w:abstractNumId w:val="27"/>
-  </w:num>
   <w:num w:numId="13">
-    <w:abstractNumId w:val="30"/>
+    <w:abstractNumId w:val="31"/>
   </w:num>
   <w:num w:numId="14">
-    <w:abstractNumId w:val="4"/>
+    <w:abstractNumId w:val="5"/>
   </w:num>
   <w:num w:numId="15">
-    <w:abstractNumId w:val="12"/>
+    <w:abstractNumId w:val="13"/>
   </w:num>
   <w:num w:numId="16">
     <w:abstractNumId w:val="1"/>
   </w:num>
   <w:num w:numId="17">
-    <w:abstractNumId w:val="6"/>
+    <w:abstractNumId w:val="7"/>
   </w:num>
   <w:num w:numId="18">
-    <w:abstractNumId w:val="16"/>
+    <w:abstractNumId w:val="17"/>
   </w:num>
   <w:num w:numId="19">
-    <w:abstractNumId w:val="8"/>
+    <w:abstractNumId w:val="9"/>
   </w:num>
   <w:num w:numId="20">
-    <w:abstractNumId w:val="25"/>
+    <w:abstractNumId w:val="26"/>
   </w:num>
   <w:num w:numId="21">
-    <w:abstractNumId w:val="23"/>
+    <w:abstractNumId w:val="24"/>
   </w:num>
   <w:num w:numId="22">
-    <w:abstractNumId w:val="29"/>
+    <w:abstractNumId w:val="30"/>
   </w:num>
   <w:num w:numId="23">
-    <w:abstractNumId w:val="9"/>
+    <w:abstractNumId w:val="10"/>
   </w:num>
   <w:num w:numId="24">
-    <w:abstractNumId w:val="18"/>
+    <w:abstractNumId w:val="19"/>
   </w:num>
   <w:num w:numId="25">
-    <w:abstractNumId w:val="31"/>
+    <w:abstractNumId w:val="32"/>
   </w:num>
   <w:num w:numId="26">
-    <w:abstractNumId w:val="13"/>
+    <w:abstractNumId w:val="14"/>
   </w:num>
   <w:num w:numId="27">
-    <w:abstractNumId w:val="10"/>
+    <w:abstractNumId w:val="11"/>
   </w:num>
   <w:num w:numId="28">
-    <w:abstractNumId w:val="20"/>
+    <w:abstractNumId w:val="21"/>
   </w:num>
   <w:num w:numId="29">
     <w:abstractNumId w:val="0"/>
   </w:num>
   <w:num w:numId="30">
-    <w:abstractNumId w:val="11"/>
+    <w:abstractNumId w:val="12"/>
   </w:num>
   <w:num w:numId="31">
-    <w:abstractNumId w:val="17"/>
+    <w:abstractNumId w:val="18"/>
   </w:num>
   <w:num w:numId="32">
-    <w:abstractNumId w:val="19"/>
+    <w:abstractNumId w:val="20"/>
   </w:num>
   <w:num w:numId="33">
-    <w:abstractNumId w:val="15"/>
+    <w:abstractNumId w:val="16"/>
   </w:num>
   <w:num w:numId="34">
-    <w:abstractNumId w:val="26"/>
+    <w:abstractNumId w:val="27"/>
   </w:num>
   <w:num w:numId="35">
-    <w:abstractNumId w:val="24"/>
+    <w:abstractNumId w:val="25"/>
+  </w:num>
+  <w:num w:numId="36">
+    <w:abstractNumId w:val="2"/>
   </w:num>
 </w:numbering>
 </file>
@@ -24650,6 +25241,7 @@
     <w:lsdException w:name="Strong" w:qFormat="1"/>
     <w:lsdException w:name="Emphasis" w:qFormat="1"/>
     <w:lsdException w:name="HTML Sample" w:semiHidden="1" w:unhideWhenUsed="1"/>
+    <w:lsdException w:name="Normal Table" w:semiHidden="1" w:unhideWhenUsed="1"/>
     <w:lsdException w:name="Outline List 1" w:semiHidden="1" w:unhideWhenUsed="1"/>
     <w:lsdException w:name="Outline List 2" w:semiHidden="1" w:unhideWhenUsed="1"/>
     <w:lsdException w:name="Outline List 3" w:semiHidden="1" w:unhideWhenUsed="1"/>
@@ -24692,6 +25284,7 @@
     <w:lsdException w:name="Table Professional" w:semiHidden="1" w:unhideWhenUsed="1"/>
     <w:lsdException w:name="Table Subtle 1" w:semiHidden="1" w:unhideWhenUsed="1"/>
     <w:lsdException w:name="Table Subtle 2" w:semiHidden="1" w:unhideWhenUsed="1"/>
+    <w:lsdException w:name="Table Web 1" w:semiHidden="1" w:unhideWhenUsed="1"/>
     <w:lsdException w:name="Table Web 2" w:semiHidden="1" w:unhideWhenUsed="1"/>
     <w:lsdException w:name="Table Web 3" w:semiHidden="1" w:unhideWhenUsed="1"/>
     <w:lsdException w:name="Table Theme" w:semiHidden="1" w:unhideWhenUsed="1"/>
@@ -25747,7 +26340,7 @@
 </file>
 
 <file path=customXml/itemProps1.xml><?xml version="1.0" encoding="utf-8"?>
-<ds:datastoreItem xmlns:ds="http://schemas.openxmlformats.org/officeDocument/2006/customXml" ds:itemID="{2C534ACE-CFC4-4371-BD15-5BEFBFB27F75}">
+<ds:datastoreItem xmlns:ds="http://schemas.openxmlformats.org/officeDocument/2006/customXml" ds:itemID="{9853AA80-0E48-4CC9-92C8-8851B4FB354A}">
   <ds:schemaRefs>
     <ds:schemaRef ds:uri="http://schemas.openxmlformats.org/officeDocument/2006/bibliography"/>
   </ds:schemaRefs>

</xml_diff>